<commit_message>
modul 2 pertemuan 2
</commit_message>
<xml_diff>
--- a/doc/webcomponents-materi-01.docx
+++ b/doc/webcomponents-materi-01.docx
@@ -17,8 +17,6 @@
     </w:p>
     <w:p/>
     <w:p>
-      <w:bookmarkStart w:id="0" w:name="_GoBack"/>
-      <w:bookmarkEnd w:id="0"/>
       <w:r>
         <w:t>SESI</w:t>
       </w:r>
@@ -921,145 +919,6 @@
       <w:pPr>
         <w:ind w:left="720"/>
       </w:pPr>
-      <w:r>
-        <w:t xml:space="preserve">Frontend Dev </w:t>
-      </w:r>
-      <w:proofErr w:type="spellStart"/>
-      <w:r>
-        <w:t>bisa</w:t>
-      </w:r>
-      <w:proofErr w:type="spellEnd"/>
-      <w:r>
-        <w:t xml:space="preserve"> </w:t>
-      </w:r>
-      <w:proofErr w:type="spellStart"/>
-      <w:r>
-        <w:t>membuat</w:t>
-      </w:r>
-      <w:proofErr w:type="spellEnd"/>
-      <w:r>
-        <w:t xml:space="preserve"> tag / </w:t>
-      </w:r>
-      <w:proofErr w:type="spellStart"/>
-      <w:r>
-        <w:t>elemen</w:t>
-      </w:r>
-      <w:proofErr w:type="spellEnd"/>
-      <w:r>
-        <w:t xml:space="preserve"> html </w:t>
-      </w:r>
-      <w:proofErr w:type="spellStart"/>
-      <w:r>
-        <w:t>baru</w:t>
-      </w:r>
-      <w:proofErr w:type="spellEnd"/>
-      <w:r>
-        <w:t xml:space="preserve"> </w:t>
-      </w:r>
-      <w:proofErr w:type="spellStart"/>
-      <w:r>
-        <w:t>sesuai</w:t>
-      </w:r>
-      <w:proofErr w:type="spellEnd"/>
-      <w:r>
-        <w:t xml:space="preserve"> </w:t>
-      </w:r>
-      <w:proofErr w:type="spellStart"/>
-      <w:r>
-        <w:t>keinginan</w:t>
-      </w:r>
-      <w:proofErr w:type="spellEnd"/>
-      <w:r>
-        <w:t xml:space="preserve">, </w:t>
-      </w:r>
-      <w:proofErr w:type="spellStart"/>
-      <w:r>
-        <w:t>mendaftarkan</w:t>
-      </w:r>
-      <w:proofErr w:type="spellEnd"/>
-      <w:r>
-        <w:t xml:space="preserve"> tag / </w:t>
-      </w:r>
-      <w:proofErr w:type="spellStart"/>
-      <w:r>
-        <w:t>elemen</w:t>
-      </w:r>
-      <w:proofErr w:type="spellEnd"/>
-      <w:r>
-        <w:t xml:space="preserve"> html </w:t>
-      </w:r>
-      <w:proofErr w:type="spellStart"/>
-      <w:r>
-        <w:t>baru</w:t>
-      </w:r>
-      <w:proofErr w:type="spellEnd"/>
-      <w:r>
-        <w:t xml:space="preserve"> </w:t>
-      </w:r>
-      <w:proofErr w:type="spellStart"/>
-      <w:r>
-        <w:t>tersebut</w:t>
-      </w:r>
-      <w:proofErr w:type="spellEnd"/>
-      <w:r>
-        <w:t xml:space="preserve">, </w:t>
-      </w:r>
-      <w:proofErr w:type="spellStart"/>
-      <w:r>
-        <w:t>dan</w:t>
-      </w:r>
-      <w:proofErr w:type="spellEnd"/>
-      <w:r>
-        <w:t xml:space="preserve"> </w:t>
-      </w:r>
-      <w:proofErr w:type="spellStart"/>
-      <w:r>
-        <w:t>memanggil</w:t>
-      </w:r>
-      <w:proofErr w:type="spellEnd"/>
-      <w:r>
-        <w:t xml:space="preserve"> tag / </w:t>
-      </w:r>
-      <w:proofErr w:type="spellStart"/>
-      <w:r>
-        <w:t>elemen</w:t>
-      </w:r>
-      <w:proofErr w:type="spellEnd"/>
-      <w:r>
-        <w:t xml:space="preserve"> di </w:t>
-      </w:r>
-      <w:proofErr w:type="spellStart"/>
-      <w:r>
-        <w:t>bagian</w:t>
-      </w:r>
-      <w:proofErr w:type="spellEnd"/>
-      <w:r>
-        <w:t xml:space="preserve"> website / </w:t>
-      </w:r>
-      <w:proofErr w:type="spellStart"/>
-      <w:r>
-        <w:t>aplikasi</w:t>
-      </w:r>
-      <w:proofErr w:type="spellEnd"/>
-      <w:r>
-        <w:t xml:space="preserve"> website </w:t>
-      </w:r>
-      <w:proofErr w:type="spellStart"/>
-      <w:r>
-        <w:t>manapun</w:t>
-      </w:r>
-      <w:proofErr w:type="spellEnd"/>
-      <w:r>
-        <w:t>.</w:t>
-      </w:r>
-    </w:p>
-    <w:p>
-      <w:pPr>
-        <w:ind w:left="720"/>
-      </w:pPr>
-      <w:r>
-        <w:t xml:space="preserve"> </w:t>
-      </w:r>
     </w:p>
     <w:p>
       <w:pPr>
@@ -3089,19 +2948,7 @@
           <w:rPr>
             <w:rStyle w:val="Hyperlink"/>
           </w:rPr>
-          <w:t>h</w:t>
-        </w:r>
-        <w:r>
-          <w:rPr>
-            <w:rStyle w:val="Hyperlink"/>
-          </w:rPr>
-          <w:t>t</w:t>
-        </w:r>
-        <w:r>
-          <w:rPr>
-            <w:rStyle w:val="Hyperlink"/>
-          </w:rPr>
-          <w:t>tps://nodejs.org/en/download/</w:t>
+          <w:t>https://nodejs.org/en/download/</w:t>
         </w:r>
       </w:hyperlink>
       <w:r>
@@ -3199,7 +3046,6 @@
       </w:pPr>
       <w:proofErr w:type="spellStart"/>
       <w:r>
-        <w:lastRenderedPageBreak/>
         <w:t>ketik</w:t>
       </w:r>
       <w:proofErr w:type="spellEnd"/>
@@ -3878,10 +3724,7 @@
       </w:r>
       <w:proofErr w:type="gramStart"/>
       <w:r>
-        <w:t>2</w:t>
-      </w:r>
-      <w:r>
-        <w:t>)</w:t>
+        <w:t>2)</w:t>
       </w:r>
       <w:r>
         <w:t>…</w:t>
@@ -4020,10 +3863,7 @@
       </w:r>
       <w:proofErr w:type="gramStart"/>
       <w:r>
-        <w:t>3</w:t>
-      </w:r>
-      <w:r>
-        <w:t>)</w:t>
+        <w:t>3)</w:t>
       </w:r>
       <w:r>
         <w:t>…</w:t>
@@ -4149,10 +3989,7 @@
       </w:r>
       <w:proofErr w:type="gramStart"/>
       <w:r>
-        <w:t>4</w:t>
-      </w:r>
-      <w:r>
-        <w:t>)</w:t>
+        <w:t>4)</w:t>
       </w:r>
       <w:r>
         <w:t>…</w:t>
@@ -4296,10 +4133,7 @@
       </w:r>
       <w:proofErr w:type="gramStart"/>
       <w:r>
-        <w:t>5</w:t>
-      </w:r>
-      <w:r>
-        <w:t>)</w:t>
+        <w:t>5)</w:t>
       </w:r>
       <w:r>
         <w:t>…</w:t>
@@ -4444,10 +4278,7 @@
       </w:r>
       <w:proofErr w:type="gramStart"/>
       <w:r>
-        <w:t>6</w:t>
-      </w:r>
-      <w:r>
-        <w:t>)</w:t>
+        <w:t>6)</w:t>
       </w:r>
       <w:r>
         <w:t>…</w:t>
@@ -4580,10 +4411,7 @@
       </w:r>
       <w:proofErr w:type="gramStart"/>
       <w:r>
-        <w:t>7</w:t>
-      </w:r>
-      <w:r>
-        <w:t>)</w:t>
+        <w:t>7)</w:t>
       </w:r>
       <w:r>
         <w:t>…</w:t>
@@ -4722,10 +4550,7 @@
       </w:r>
       <w:proofErr w:type="gramStart"/>
       <w:r>
-        <w:t>8</w:t>
-      </w:r>
-      <w:r>
-        <w:t>)</w:t>
+        <w:t>8)</w:t>
       </w:r>
       <w:r>
         <w:t>…</w:t>
@@ -4862,10 +4687,7 @@
       </w:r>
       <w:proofErr w:type="gramStart"/>
       <w:r>
-        <w:t>9</w:t>
-      </w:r>
-      <w:r>
-        <w:t>)</w:t>
+        <w:t>9)</w:t>
       </w:r>
       <w:r>
         <w:t>…</w:t>
@@ -4985,20 +4807,11 @@
         <w:t>(?)</w:t>
       </w:r>
       <w:r>
-        <w:t xml:space="preserve"> </w:t>
-      </w:r>
-      <w:r>
-        <w:t>(</w:t>
+        <w:t xml:space="preserve"> (</w:t>
       </w:r>
       <w:proofErr w:type="gramStart"/>
       <w:r>
-        <w:t>1</w:t>
-      </w:r>
-      <w:r>
-        <w:t>0</w:t>
-      </w:r>
-      <w:r>
-        <w:t>)</w:t>
+        <w:t>10)</w:t>
       </w:r>
       <w:r>
         <w:t>…</w:t>
@@ -5127,20 +4940,11 @@
         <w:t>(?)</w:t>
       </w:r>
       <w:r>
-        <w:t xml:space="preserve"> </w:t>
-      </w:r>
-      <w:r>
-        <w:t>(</w:t>
+        <w:t xml:space="preserve"> (</w:t>
       </w:r>
       <w:proofErr w:type="gramStart"/>
       <w:r>
-        <w:t>1</w:t>
-      </w:r>
-      <w:r>
-        <w:t>1</w:t>
-      </w:r>
-      <w:r>
-        <w:t>)</w:t>
+        <w:t>11)</w:t>
       </w:r>
       <w:r>
         <w:t>…</w:t>
@@ -5274,20 +5078,11 @@
         <w:t>(?)</w:t>
       </w:r>
       <w:r>
-        <w:t xml:space="preserve"> </w:t>
-      </w:r>
-      <w:r>
-        <w:t>(</w:t>
+        <w:t xml:space="preserve"> (</w:t>
       </w:r>
       <w:proofErr w:type="gramStart"/>
       <w:r>
-        <w:t>1</w:t>
-      </w:r>
-      <w:r>
-        <w:t>2</w:t>
-      </w:r>
-      <w:r>
-        <w:t>)</w:t>
+        <w:t>12)</w:t>
       </w:r>
       <w:r>
         <w:t>…</w:t>
@@ -5409,20 +5204,11 @@
         <w:t>(?)</w:t>
       </w:r>
       <w:r>
-        <w:t xml:space="preserve"> </w:t>
-      </w:r>
-      <w:r>
-        <w:t>(</w:t>
+        <w:t xml:space="preserve"> (</w:t>
       </w:r>
       <w:proofErr w:type="gramStart"/>
       <w:r>
-        <w:t>1</w:t>
-      </w:r>
-      <w:r>
-        <w:t>3</w:t>
-      </w:r>
-      <w:r>
-        <w:t>)</w:t>
+        <w:t>13)</w:t>
       </w:r>
       <w:r>
         <w:t>…</w:t>
@@ -5557,20 +5343,11 @@
         <w:t>(?)</w:t>
       </w:r>
       <w:r>
-        <w:t xml:space="preserve"> </w:t>
-      </w:r>
-      <w:r>
-        <w:t>(</w:t>
+        <w:t xml:space="preserve"> (</w:t>
       </w:r>
       <w:proofErr w:type="gramStart"/>
       <w:r>
-        <w:t>1</w:t>
-      </w:r>
-      <w:r>
-        <w:t>4</w:t>
-      </w:r>
-      <w:r>
-        <w:t>)</w:t>
+        <w:t>14)</w:t>
       </w:r>
       <w:r>
         <w:t>…</w:t>
@@ -10130,16 +9907,7 @@
         <w:t>(?)</w:t>
       </w:r>
       <w:r>
-        <w:t xml:space="preserve"> </w:t>
-      </w:r>
-      <w:r>
-        <w:t>(1</w:t>
-      </w:r>
-      <w:r>
-        <w:t>5</w:t>
-      </w:r>
-      <w:r>
-        <w:t>)</w:t>
+        <w:t xml:space="preserve"> (15)</w:t>
       </w:r>
       <w:r>
         <w:t xml:space="preserve"> </w:t>
@@ -10359,6 +10127,3576 @@
       <w:r>
         <w:t xml:space="preserve"> web.</w:t>
       </w:r>
+    </w:p>
+    <w:p/>
+    <w:p>
+      <w:r>
+        <w:br w:type="page"/>
+      </w:r>
+    </w:p>
+    <w:p>
+      <w:r>
+        <w:lastRenderedPageBreak/>
+        <w:t xml:space="preserve">SESI </w:t>
+      </w:r>
+      <w:proofErr w:type="gramStart"/>
+      <w:r>
+        <w:t>2 :</w:t>
+      </w:r>
+      <w:proofErr w:type="gramEnd"/>
+      <w:r>
+        <w:t xml:space="preserve"> CUSTOM ELEMENTS</w:t>
+      </w:r>
+    </w:p>
+    <w:p/>
+    <w:p/>
+    <w:p>
+      <w:r>
+        <w:br w:type="page"/>
+      </w:r>
+    </w:p>
+    <w:p>
+      <w:r>
+        <w:lastRenderedPageBreak/>
+        <w:t>CUSTOM ELEMENTS</w:t>
+      </w:r>
+    </w:p>
+    <w:p/>
+    <w:p>
+      <w:proofErr w:type="spellStart"/>
+      <w:r>
+        <w:t>Mengijinkan</w:t>
+      </w:r>
+      <w:proofErr w:type="spellEnd"/>
+      <w:r>
+        <w:t xml:space="preserve"> Frontend Developer </w:t>
+      </w:r>
+      <w:proofErr w:type="spellStart"/>
+      <w:r>
+        <w:t>untuk</w:t>
+      </w:r>
+      <w:proofErr w:type="spellEnd"/>
+      <w:r>
+        <w:t xml:space="preserve"> </w:t>
+      </w:r>
+      <w:proofErr w:type="spellStart"/>
+      <w:r>
+        <w:t>menetapkan</w:t>
+      </w:r>
+      <w:proofErr w:type="spellEnd"/>
+      <w:r>
+        <w:t xml:space="preserve"> type </w:t>
+      </w:r>
+      <w:proofErr w:type="spellStart"/>
+      <w:r>
+        <w:t>baru</w:t>
+      </w:r>
+      <w:proofErr w:type="spellEnd"/>
+      <w:r>
+        <w:t xml:space="preserve"> </w:t>
+      </w:r>
+      <w:proofErr w:type="spellStart"/>
+      <w:r>
+        <w:t>untuk</w:t>
+      </w:r>
+      <w:proofErr w:type="spellEnd"/>
+      <w:r>
+        <w:t xml:space="preserve"> tag html</w:t>
+      </w:r>
+    </w:p>
+    <w:p/>
+    <w:p>
+      <w:proofErr w:type="spellStart"/>
+      <w:r>
+        <w:t>Contoh</w:t>
+      </w:r>
+      <w:proofErr w:type="spellEnd"/>
+      <w:r>
+        <w:t xml:space="preserve"> tag html </w:t>
+      </w:r>
+      <w:proofErr w:type="spellStart"/>
+      <w:proofErr w:type="gramStart"/>
+      <w:r>
+        <w:t>standar</w:t>
+      </w:r>
+      <w:proofErr w:type="spellEnd"/>
+      <w:r>
+        <w:t xml:space="preserve"> :</w:t>
+      </w:r>
+      <w:proofErr w:type="gramEnd"/>
+    </w:p>
+    <w:p/>
+    <w:p>
+      <w:r>
+        <w:t>&lt;h1&gt;&lt;/h1&gt;</w:t>
+      </w:r>
+    </w:p>
+    <w:p/>
+    <w:p>
+      <w:proofErr w:type="spellStart"/>
+      <w:r>
+        <w:t>contoh</w:t>
+      </w:r>
+      <w:proofErr w:type="spellEnd"/>
+      <w:r>
+        <w:t xml:space="preserve"> custom </w:t>
+      </w:r>
+      <w:proofErr w:type="gramStart"/>
+      <w:r>
+        <w:t>element :</w:t>
+      </w:r>
+      <w:proofErr w:type="gramEnd"/>
+    </w:p>
+    <w:p/>
+    <w:p>
+      <w:r>
+        <w:t>&lt;f</w:t>
+      </w:r>
+      <w:r>
+        <w:t>&gt;&lt;/frontend&gt;</w:t>
+      </w:r>
+    </w:p>
+    <w:p/>
+    <w:p>
+      <w:r>
+        <w:t xml:space="preserve">component </w:t>
+      </w:r>
+      <w:proofErr w:type="spellStart"/>
+      <w:r>
+        <w:t>tidak</w:t>
+      </w:r>
+      <w:proofErr w:type="spellEnd"/>
+      <w:r>
+        <w:t xml:space="preserve"> </w:t>
+      </w:r>
+      <w:proofErr w:type="spellStart"/>
+      <w:r>
+        <w:t>akan</w:t>
+      </w:r>
+      <w:proofErr w:type="spellEnd"/>
+      <w:r>
+        <w:t xml:space="preserve"> </w:t>
+      </w:r>
+      <w:proofErr w:type="spellStart"/>
+      <w:r>
+        <w:t>pernah</w:t>
+      </w:r>
+      <w:proofErr w:type="spellEnd"/>
+      <w:r>
+        <w:t xml:space="preserve"> </w:t>
+      </w:r>
+      <w:proofErr w:type="spellStart"/>
+      <w:r>
+        <w:t>ada</w:t>
+      </w:r>
+      <w:proofErr w:type="spellEnd"/>
+      <w:r>
+        <w:t xml:space="preserve"> </w:t>
+      </w:r>
+      <w:proofErr w:type="spellStart"/>
+      <w:r>
+        <w:t>tanpa</w:t>
+      </w:r>
+      <w:proofErr w:type="spellEnd"/>
+      <w:r>
+        <w:t xml:space="preserve"> </w:t>
+      </w:r>
+      <w:proofErr w:type="spellStart"/>
+      <w:r>
+        <w:t>ada</w:t>
+      </w:r>
+      <w:proofErr w:type="spellEnd"/>
+      <w:r>
+        <w:t xml:space="preserve"> </w:t>
+      </w:r>
+      <w:proofErr w:type="spellStart"/>
+      <w:r>
+        <w:t>fitur</w:t>
+      </w:r>
+      <w:proofErr w:type="spellEnd"/>
+      <w:r>
+        <w:t xml:space="preserve"> yang </w:t>
+      </w:r>
+      <w:proofErr w:type="spellStart"/>
+      <w:r>
+        <w:t>kita</w:t>
+      </w:r>
+      <w:proofErr w:type="spellEnd"/>
+      <w:r>
+        <w:t xml:space="preserve"> </w:t>
+      </w:r>
+      <w:proofErr w:type="spellStart"/>
+      <w:r>
+        <w:t>buat</w:t>
+      </w:r>
+      <w:proofErr w:type="spellEnd"/>
+      <w:r>
+        <w:t xml:space="preserve"> </w:t>
+      </w:r>
+      <w:proofErr w:type="spellStart"/>
+      <w:r>
+        <w:t>sendiri</w:t>
+      </w:r>
+      <w:proofErr w:type="spellEnd"/>
+      <w:r>
+        <w:t xml:space="preserve"> </w:t>
+      </w:r>
+      <w:proofErr w:type="spellStart"/>
+      <w:r>
+        <w:t>sebagai</w:t>
+      </w:r>
+      <w:proofErr w:type="spellEnd"/>
+      <w:r>
+        <w:t xml:space="preserve"> </w:t>
+      </w:r>
+      <w:proofErr w:type="spellStart"/>
+      <w:r>
+        <w:t>syarat</w:t>
+      </w:r>
+      <w:proofErr w:type="spellEnd"/>
+      <w:r>
+        <w:t xml:space="preserve"> </w:t>
+      </w:r>
+      <w:proofErr w:type="spellStart"/>
+      <w:r>
+        <w:t>menggunakan</w:t>
+      </w:r>
+      <w:proofErr w:type="spellEnd"/>
+      <w:r>
+        <w:t xml:space="preserve"> custom element, </w:t>
+      </w:r>
+      <w:proofErr w:type="spellStart"/>
+      <w:proofErr w:type="gramStart"/>
+      <w:r>
+        <w:t>yaitu</w:t>
+      </w:r>
+      <w:proofErr w:type="spellEnd"/>
+      <w:r>
+        <w:t xml:space="preserve"> :</w:t>
+      </w:r>
+      <w:proofErr w:type="gramEnd"/>
+    </w:p>
+    <w:p>
+      <w:proofErr w:type="spellStart"/>
+      <w:r>
+        <w:t>menetapkan</w:t>
+      </w:r>
+      <w:proofErr w:type="spellEnd"/>
+      <w:r>
+        <w:t xml:space="preserve"> </w:t>
+      </w:r>
+      <w:proofErr w:type="gramStart"/>
+      <w:r>
+        <w:t>element  HTML</w:t>
+      </w:r>
+      <w:proofErr w:type="gramEnd"/>
+      <w:r>
+        <w:t xml:space="preserve"> / DOM </w:t>
+      </w:r>
+      <w:proofErr w:type="spellStart"/>
+      <w:r>
+        <w:t>baru</w:t>
+      </w:r>
+      <w:proofErr w:type="spellEnd"/>
+    </w:p>
+    <w:p>
+      <w:proofErr w:type="spellStart"/>
+      <w:r>
+        <w:t>membuat</w:t>
+      </w:r>
+      <w:proofErr w:type="spellEnd"/>
+      <w:r>
+        <w:t xml:space="preserve"> element HTML / DOM </w:t>
+      </w:r>
+      <w:proofErr w:type="spellStart"/>
+      <w:r>
+        <w:t>baru</w:t>
+      </w:r>
+      <w:proofErr w:type="spellEnd"/>
+      <w:r>
+        <w:t xml:space="preserve"> </w:t>
+      </w:r>
+      <w:proofErr w:type="spellStart"/>
+      <w:r>
+        <w:t>berdasarkan</w:t>
+      </w:r>
+      <w:proofErr w:type="spellEnd"/>
+      <w:r>
+        <w:t xml:space="preserve"> tag yang </w:t>
+      </w:r>
+      <w:proofErr w:type="spellStart"/>
+      <w:r>
+        <w:t>sudah</w:t>
+      </w:r>
+      <w:proofErr w:type="spellEnd"/>
+      <w:r>
+        <w:t xml:space="preserve"> </w:t>
+      </w:r>
+      <w:proofErr w:type="spellStart"/>
+      <w:r>
+        <w:t>ada</w:t>
+      </w:r>
+      <w:proofErr w:type="spellEnd"/>
+    </w:p>
+    <w:p>
+      <w:proofErr w:type="spellStart"/>
+      <w:r>
+        <w:t>membuat</w:t>
+      </w:r>
+      <w:proofErr w:type="spellEnd"/>
+      <w:r>
+        <w:t xml:space="preserve"> </w:t>
+      </w:r>
+      <w:proofErr w:type="spellStart"/>
+      <w:r>
+        <w:t>satu</w:t>
+      </w:r>
+      <w:proofErr w:type="spellEnd"/>
+      <w:r>
+        <w:t xml:space="preserve"> </w:t>
+      </w:r>
+      <w:proofErr w:type="spellStart"/>
+      <w:r>
+        <w:t>paket</w:t>
+      </w:r>
+      <w:proofErr w:type="spellEnd"/>
+      <w:r>
+        <w:t xml:space="preserve"> logic </w:t>
+      </w:r>
+      <w:proofErr w:type="spellStart"/>
+      <w:r>
+        <w:t>fungsi</w:t>
+      </w:r>
+      <w:proofErr w:type="spellEnd"/>
+      <w:r>
+        <w:t xml:space="preserve"> / </w:t>
+      </w:r>
+      <w:proofErr w:type="spellStart"/>
+      <w:r>
+        <w:t>perintah</w:t>
+      </w:r>
+      <w:proofErr w:type="spellEnd"/>
+      <w:r>
+        <w:t xml:space="preserve"> </w:t>
+      </w:r>
+      <w:proofErr w:type="spellStart"/>
+      <w:r>
+        <w:t>ke</w:t>
+      </w:r>
+      <w:proofErr w:type="spellEnd"/>
+      <w:r>
+        <w:t xml:space="preserve"> </w:t>
+      </w:r>
+      <w:proofErr w:type="spellStart"/>
+      <w:r>
+        <w:t>dalam</w:t>
+      </w:r>
+      <w:proofErr w:type="spellEnd"/>
+      <w:r>
+        <w:t xml:space="preserve"> </w:t>
+      </w:r>
+      <w:proofErr w:type="spellStart"/>
+      <w:r>
+        <w:t>satu</w:t>
+      </w:r>
+      <w:proofErr w:type="spellEnd"/>
+      <w:r>
+        <w:t xml:space="preserve"> tag</w:t>
+      </w:r>
+    </w:p>
+    <w:p/>
+    <w:p>
+      <w:proofErr w:type="spellStart"/>
+      <w:r>
+        <w:t>Mendaftarkan</w:t>
+      </w:r>
+      <w:proofErr w:type="spellEnd"/>
+      <w:r>
+        <w:t xml:space="preserve"> elements </w:t>
+      </w:r>
+      <w:proofErr w:type="spellStart"/>
+      <w:r>
+        <w:t>baru</w:t>
+      </w:r>
+      <w:proofErr w:type="spellEnd"/>
+    </w:p>
+    <w:p/>
+    <w:p>
+      <w:r>
+        <w:t xml:space="preserve">Custom </w:t>
+      </w:r>
+      <w:r>
+        <w:t xml:space="preserve">elements </w:t>
+      </w:r>
+      <w:proofErr w:type="spellStart"/>
+      <w:r>
+        <w:t>dibuat</w:t>
+      </w:r>
+      <w:proofErr w:type="spellEnd"/>
+      <w:r>
+        <w:t xml:space="preserve"> </w:t>
+      </w:r>
+      <w:proofErr w:type="spellStart"/>
+      <w:r>
+        <w:t>dengan</w:t>
+      </w:r>
+      <w:proofErr w:type="spellEnd"/>
+      <w:r>
+        <w:t xml:space="preserve"> </w:t>
+      </w:r>
+      <w:proofErr w:type="spellStart"/>
+      <w:proofErr w:type="gramStart"/>
+      <w:r>
+        <w:t>document.registerElement</w:t>
+      </w:r>
+      <w:proofErr w:type="spellEnd"/>
+      <w:proofErr w:type="gramEnd"/>
+      <w:r>
+        <w:t>();</w:t>
+      </w:r>
+    </w:p>
+    <w:p/>
+    <w:p>
+      <w:proofErr w:type="spellStart"/>
+      <w:r>
+        <w:t>var</w:t>
+      </w:r>
+      <w:proofErr w:type="spellEnd"/>
+      <w:r>
+        <w:t xml:space="preserve"> </w:t>
+      </w:r>
+      <w:proofErr w:type="spellStart"/>
+      <w:r>
+        <w:t>FeHead</w:t>
+      </w:r>
+      <w:proofErr w:type="spellEnd"/>
+      <w:r>
+        <w:t xml:space="preserve"> = </w:t>
+      </w:r>
+      <w:proofErr w:type="spellStart"/>
+      <w:proofErr w:type="gramStart"/>
+      <w:r>
+        <w:t>document.registerElement</w:t>
+      </w:r>
+      <w:proofErr w:type="spellEnd"/>
+      <w:proofErr w:type="gramEnd"/>
+      <w:r>
+        <w:t>(‘</w:t>
+      </w:r>
+      <w:proofErr w:type="spellStart"/>
+      <w:r>
+        <w:t>fe</w:t>
+      </w:r>
+      <w:proofErr w:type="spellEnd"/>
+      <w:r>
+        <w:t>-head’);</w:t>
+      </w:r>
+    </w:p>
+    <w:p>
+      <w:proofErr w:type="spellStart"/>
+      <w:proofErr w:type="gramStart"/>
+      <w:r>
+        <w:t>document.body</w:t>
+      </w:r>
+      <w:proofErr w:type="gramEnd"/>
+      <w:r>
+        <w:t>.appenchild</w:t>
+      </w:r>
+      <w:proofErr w:type="spellEnd"/>
+      <w:r>
+        <w:t xml:space="preserve">(new </w:t>
+      </w:r>
+      <w:proofErr w:type="spellStart"/>
+      <w:r>
+        <w:t>FeHead</w:t>
+      </w:r>
+      <w:proofErr w:type="spellEnd"/>
+      <w:r>
+        <w:t>());</w:t>
+      </w:r>
+    </w:p>
+    <w:p/>
+    <w:p>
+      <w:r>
+        <w:t xml:space="preserve">argument </w:t>
+      </w:r>
+      <w:proofErr w:type="spellStart"/>
+      <w:r>
+        <w:t>pertama</w:t>
+      </w:r>
+      <w:proofErr w:type="spellEnd"/>
+      <w:r>
+        <w:t xml:space="preserve"> </w:t>
+      </w:r>
+      <w:proofErr w:type="spellStart"/>
+      <w:r>
+        <w:t>dari</w:t>
+      </w:r>
+      <w:proofErr w:type="spellEnd"/>
+      <w:r>
+        <w:t xml:space="preserve"> </w:t>
+      </w:r>
+      <w:proofErr w:type="spellStart"/>
+      <w:proofErr w:type="gramStart"/>
+      <w:r>
+        <w:t>document.registerElement</w:t>
+      </w:r>
+      <w:proofErr w:type="spellEnd"/>
+      <w:proofErr w:type="gramEnd"/>
+      <w:r>
+        <w:t xml:space="preserve">() </w:t>
+      </w:r>
+      <w:proofErr w:type="spellStart"/>
+      <w:r>
+        <w:t>adalah</w:t>
+      </w:r>
+      <w:proofErr w:type="spellEnd"/>
+      <w:r>
+        <w:t xml:space="preserve"> tag name yang </w:t>
+      </w:r>
+      <w:proofErr w:type="spellStart"/>
+      <w:r>
+        <w:t>kita</w:t>
+      </w:r>
+      <w:proofErr w:type="spellEnd"/>
+      <w:r>
+        <w:t xml:space="preserve"> </w:t>
+      </w:r>
+      <w:proofErr w:type="spellStart"/>
+      <w:r>
+        <w:t>buat</w:t>
+      </w:r>
+      <w:proofErr w:type="spellEnd"/>
+    </w:p>
+    <w:p>
+      <w:proofErr w:type="spellStart"/>
+      <w:r>
+        <w:t>namanya</w:t>
+      </w:r>
+      <w:proofErr w:type="spellEnd"/>
+      <w:r>
+        <w:t xml:space="preserve"> </w:t>
+      </w:r>
+      <w:proofErr w:type="spellStart"/>
+      <w:r>
+        <w:t>harus</w:t>
+      </w:r>
+      <w:proofErr w:type="spellEnd"/>
+      <w:r>
+        <w:t xml:space="preserve"> </w:t>
+      </w:r>
+      <w:proofErr w:type="spellStart"/>
+      <w:r>
+        <w:t>mengandung</w:t>
+      </w:r>
+      <w:proofErr w:type="spellEnd"/>
+      <w:r>
+        <w:t xml:space="preserve"> dash (-) </w:t>
+      </w:r>
+    </w:p>
+    <w:p>
+      <w:proofErr w:type="spellStart"/>
+      <w:proofErr w:type="gramStart"/>
+      <w:r>
+        <w:t>contoh</w:t>
+      </w:r>
+      <w:proofErr w:type="spellEnd"/>
+      <w:r>
+        <w:t xml:space="preserve"> :</w:t>
+      </w:r>
+      <w:proofErr w:type="gramEnd"/>
+    </w:p>
+    <w:p>
+      <w:r>
+        <w:t>&lt;</w:t>
+      </w:r>
+      <w:proofErr w:type="spellStart"/>
+      <w:r>
+        <w:t>fe</w:t>
+      </w:r>
+      <w:proofErr w:type="spellEnd"/>
+      <w:r>
+        <w:t>-head&gt;&lt;/</w:t>
+      </w:r>
+      <w:proofErr w:type="spellStart"/>
+      <w:r>
+        <w:t>fe</w:t>
+      </w:r>
+      <w:proofErr w:type="spellEnd"/>
+      <w:r>
+        <w:t>-head&gt;</w:t>
+      </w:r>
+    </w:p>
+    <w:p/>
+    <w:p>
+      <w:proofErr w:type="spellStart"/>
+      <w:r>
+        <w:t>tidak</w:t>
+      </w:r>
+      <w:proofErr w:type="spellEnd"/>
+      <w:r>
+        <w:t xml:space="preserve"> </w:t>
+      </w:r>
+      <w:proofErr w:type="spellStart"/>
+      <w:r>
+        <w:t>disarangkan</w:t>
+      </w:r>
+      <w:proofErr w:type="spellEnd"/>
+    </w:p>
+    <w:p>
+      <w:r>
+        <w:t>&lt;</w:t>
+      </w:r>
+      <w:proofErr w:type="spellStart"/>
+      <w:r>
+        <w:t>fehead</w:t>
+      </w:r>
+      <w:proofErr w:type="spellEnd"/>
+      <w:r>
+        <w:t>&gt;&lt;/</w:t>
+      </w:r>
+      <w:proofErr w:type="spellStart"/>
+      <w:r>
+        <w:t>fehead</w:t>
+      </w:r>
+      <w:proofErr w:type="spellEnd"/>
+      <w:r>
+        <w:t xml:space="preserve">&gt; </w:t>
+      </w:r>
+      <w:proofErr w:type="spellStart"/>
+      <w:r>
+        <w:t>atau</w:t>
+      </w:r>
+      <w:proofErr w:type="spellEnd"/>
+      <w:r>
+        <w:t xml:space="preserve"> &lt;</w:t>
+      </w:r>
+      <w:proofErr w:type="spellStart"/>
+      <w:r>
+        <w:t>fe_head</w:t>
+      </w:r>
+      <w:proofErr w:type="spellEnd"/>
+      <w:r>
+        <w:t>&gt;&lt;/</w:t>
+      </w:r>
+      <w:proofErr w:type="spellStart"/>
+      <w:r>
+        <w:t>fe_head</w:t>
+      </w:r>
+      <w:proofErr w:type="spellEnd"/>
+      <w:r>
+        <w:t>&gt;</w:t>
+      </w:r>
+    </w:p>
+    <w:p/>
+    <w:p>
+      <w:r>
+        <w:lastRenderedPageBreak/>
+        <w:t xml:space="preserve">argument </w:t>
+      </w:r>
+      <w:proofErr w:type="spellStart"/>
+      <w:r>
+        <w:t>pertama</w:t>
+      </w:r>
+      <w:proofErr w:type="spellEnd"/>
+      <w:r>
+        <w:t xml:space="preserve"> </w:t>
+      </w:r>
+      <w:proofErr w:type="spellStart"/>
+      <w:r>
+        <w:t>adalah</w:t>
+      </w:r>
+      <w:proofErr w:type="spellEnd"/>
+      <w:r>
+        <w:t xml:space="preserve"> </w:t>
+      </w:r>
+      <w:proofErr w:type="spellStart"/>
+      <w:r>
+        <w:t>standar</w:t>
+      </w:r>
+      <w:proofErr w:type="spellEnd"/>
+      <w:r>
+        <w:t xml:space="preserve"> </w:t>
+      </w:r>
+      <w:proofErr w:type="spellStart"/>
+      <w:r>
+        <w:t>penulisan</w:t>
+      </w:r>
+      <w:proofErr w:type="spellEnd"/>
+      <w:r>
+        <w:t xml:space="preserve"> yang</w:t>
+      </w:r>
+      <w:r>
+        <w:t xml:space="preserve"> </w:t>
+      </w:r>
+      <w:proofErr w:type="spellStart"/>
+      <w:r>
+        <w:t>memungkinkan</w:t>
+      </w:r>
+      <w:proofErr w:type="spellEnd"/>
+      <w:r>
+        <w:t xml:space="preserve"> parser </w:t>
+      </w:r>
+      <w:proofErr w:type="spellStart"/>
+      <w:r>
+        <w:t>untuk</w:t>
+      </w:r>
+      <w:proofErr w:type="spellEnd"/>
+      <w:r>
+        <w:t xml:space="preserve"> </w:t>
+      </w:r>
+      <w:proofErr w:type="spellStart"/>
+      <w:r>
+        <w:t>membedakan</w:t>
+      </w:r>
+      <w:proofErr w:type="spellEnd"/>
+      <w:r>
+        <w:t xml:space="preserve"> element </w:t>
+      </w:r>
+      <w:proofErr w:type="spellStart"/>
+      <w:r>
+        <w:t>khusus</w:t>
+      </w:r>
+      <w:proofErr w:type="spellEnd"/>
+      <w:r>
+        <w:t xml:space="preserve"> </w:t>
+      </w:r>
+      <w:proofErr w:type="spellStart"/>
+      <w:r>
+        <w:t>dari</w:t>
+      </w:r>
+      <w:proofErr w:type="spellEnd"/>
+      <w:r>
+        <w:t xml:space="preserve"> element </w:t>
+      </w:r>
+      <w:proofErr w:type="spellStart"/>
+      <w:r>
+        <w:t>biasa</w:t>
+      </w:r>
+      <w:proofErr w:type="spellEnd"/>
+      <w:r>
+        <w:t xml:space="preserve">, juga </w:t>
+      </w:r>
+      <w:proofErr w:type="spellStart"/>
+      <w:r>
+        <w:t>memastikan</w:t>
+      </w:r>
+      <w:proofErr w:type="spellEnd"/>
+      <w:r>
+        <w:t xml:space="preserve"> </w:t>
+      </w:r>
+      <w:proofErr w:type="spellStart"/>
+      <w:r>
+        <w:t>kompatibilitas</w:t>
+      </w:r>
+      <w:proofErr w:type="spellEnd"/>
+      <w:r>
+        <w:t xml:space="preserve"> </w:t>
+      </w:r>
+      <w:proofErr w:type="spellStart"/>
+      <w:r>
+        <w:t>ke</w:t>
+      </w:r>
+      <w:proofErr w:type="spellEnd"/>
+      <w:r>
+        <w:t xml:space="preserve"> </w:t>
+      </w:r>
+      <w:proofErr w:type="spellStart"/>
+      <w:r>
+        <w:t>depan</w:t>
+      </w:r>
+      <w:proofErr w:type="spellEnd"/>
+      <w:r>
+        <w:t xml:space="preserve"> </w:t>
+      </w:r>
+      <w:proofErr w:type="spellStart"/>
+      <w:r>
+        <w:t>saat</w:t>
+      </w:r>
+      <w:proofErr w:type="spellEnd"/>
+      <w:r>
+        <w:t xml:space="preserve"> tag </w:t>
+      </w:r>
+      <w:proofErr w:type="spellStart"/>
+      <w:r>
+        <w:t>baru</w:t>
+      </w:r>
+      <w:proofErr w:type="spellEnd"/>
+      <w:r>
+        <w:t xml:space="preserve"> </w:t>
+      </w:r>
+      <w:proofErr w:type="spellStart"/>
+      <w:r>
+        <w:t>ditambahkan</w:t>
+      </w:r>
+      <w:proofErr w:type="spellEnd"/>
+      <w:r>
+        <w:t xml:space="preserve"> </w:t>
+      </w:r>
+      <w:proofErr w:type="spellStart"/>
+      <w:r>
+        <w:t>ke</w:t>
+      </w:r>
+      <w:proofErr w:type="spellEnd"/>
+      <w:r>
+        <w:t xml:space="preserve"> HTML.</w:t>
+      </w:r>
+    </w:p>
+    <w:p/>
+    <w:p>
+      <w:r>
+        <w:t xml:space="preserve">argument </w:t>
+      </w:r>
+      <w:proofErr w:type="spellStart"/>
+      <w:r>
+        <w:t>kedua</w:t>
+      </w:r>
+      <w:proofErr w:type="spellEnd"/>
+      <w:r>
+        <w:t xml:space="preserve"> </w:t>
+      </w:r>
+      <w:proofErr w:type="spellStart"/>
+      <w:r>
+        <w:t>adalah</w:t>
+      </w:r>
+      <w:proofErr w:type="spellEnd"/>
+      <w:r>
+        <w:t xml:space="preserve"> object (</w:t>
+      </w:r>
+      <w:proofErr w:type="spellStart"/>
+      <w:r>
+        <w:t>opsi</w:t>
+      </w:r>
+      <w:proofErr w:type="spellEnd"/>
+      <w:r>
+        <w:t xml:space="preserve">) </w:t>
+      </w:r>
+      <w:proofErr w:type="spellStart"/>
+      <w:r>
+        <w:t>untuk</w:t>
+      </w:r>
+      <w:proofErr w:type="spellEnd"/>
+      <w:r>
+        <w:t xml:space="preserve"> </w:t>
+      </w:r>
+      <w:proofErr w:type="spellStart"/>
+      <w:r>
+        <w:t>menggambarkan</w:t>
+      </w:r>
+      <w:proofErr w:type="spellEnd"/>
+      <w:r>
+        <w:t xml:space="preserve"> prototype element. </w:t>
+      </w:r>
+      <w:proofErr w:type="spellStart"/>
+      <w:r>
+        <w:t>Ini</w:t>
+      </w:r>
+      <w:proofErr w:type="spellEnd"/>
+      <w:r>
+        <w:t xml:space="preserve"> </w:t>
+      </w:r>
+      <w:proofErr w:type="spellStart"/>
+      <w:r>
+        <w:t>adalah</w:t>
+      </w:r>
+      <w:proofErr w:type="spellEnd"/>
+      <w:r>
+        <w:t xml:space="preserve"> </w:t>
+      </w:r>
+      <w:proofErr w:type="spellStart"/>
+      <w:r>
+        <w:t>tempat</w:t>
+      </w:r>
+      <w:proofErr w:type="spellEnd"/>
+      <w:r>
+        <w:t xml:space="preserve"> </w:t>
+      </w:r>
+      <w:proofErr w:type="spellStart"/>
+      <w:r>
+        <w:t>untuk</w:t>
+      </w:r>
+      <w:proofErr w:type="spellEnd"/>
+      <w:r>
+        <w:t xml:space="preserve"> </w:t>
+      </w:r>
+      <w:proofErr w:type="spellStart"/>
+      <w:r>
+        <w:t>menambahkan</w:t>
+      </w:r>
+      <w:proofErr w:type="spellEnd"/>
+      <w:r>
+        <w:t xml:space="preserve"> </w:t>
+      </w:r>
+      <w:proofErr w:type="spellStart"/>
+      <w:r>
+        <w:t>fungsionalitas</w:t>
+      </w:r>
+      <w:proofErr w:type="spellEnd"/>
+      <w:r>
+        <w:t xml:space="preserve"> </w:t>
+      </w:r>
+      <w:proofErr w:type="spellStart"/>
+      <w:r>
+        <w:t>khusus</w:t>
+      </w:r>
+      <w:proofErr w:type="spellEnd"/>
+      <w:r>
+        <w:t xml:space="preserve"> </w:t>
+      </w:r>
+      <w:proofErr w:type="gramStart"/>
+      <w:r>
+        <w:t xml:space="preserve">( </w:t>
+      </w:r>
+      <w:proofErr w:type="spellStart"/>
+      <w:r>
+        <w:t>seperti</w:t>
+      </w:r>
+      <w:proofErr w:type="spellEnd"/>
+      <w:proofErr w:type="gramEnd"/>
+      <w:r>
+        <w:t xml:space="preserve"> public properties </w:t>
+      </w:r>
+      <w:proofErr w:type="spellStart"/>
+      <w:r>
+        <w:t>atau</w:t>
+      </w:r>
+      <w:proofErr w:type="spellEnd"/>
+      <w:r>
+        <w:t xml:space="preserve"> methods ) </w:t>
+      </w:r>
+      <w:proofErr w:type="spellStart"/>
+      <w:r>
+        <w:t>ke</w:t>
+      </w:r>
+      <w:proofErr w:type="spellEnd"/>
+      <w:r>
+        <w:t xml:space="preserve"> tag html </w:t>
+      </w:r>
+      <w:proofErr w:type="spellStart"/>
+      <w:r>
+        <w:t>buatan</w:t>
+      </w:r>
+      <w:proofErr w:type="spellEnd"/>
+      <w:r>
+        <w:t>.</w:t>
+      </w:r>
+    </w:p>
+    <w:p/>
+    <w:p>
+      <w:proofErr w:type="spellStart"/>
+      <w:r>
+        <w:t>Secara</w:t>
+      </w:r>
+      <w:proofErr w:type="spellEnd"/>
+      <w:r>
+        <w:t xml:space="preserve"> default, custom element </w:t>
+      </w:r>
+      <w:proofErr w:type="spellStart"/>
+      <w:r>
+        <w:t>mewarisi</w:t>
+      </w:r>
+      <w:proofErr w:type="spellEnd"/>
+      <w:r>
+        <w:t xml:space="preserve"> </w:t>
+      </w:r>
+      <w:proofErr w:type="spellStart"/>
+      <w:r>
+        <w:t>dari</w:t>
+      </w:r>
+      <w:proofErr w:type="spellEnd"/>
+      <w:r>
+        <w:t xml:space="preserve"> </w:t>
+      </w:r>
+      <w:proofErr w:type="spellStart"/>
+      <w:r>
+        <w:t>dasar</w:t>
+      </w:r>
+      <w:proofErr w:type="spellEnd"/>
+      <w:r>
+        <w:t xml:space="preserve"> </w:t>
+      </w:r>
+      <w:proofErr w:type="spellStart"/>
+      <w:r>
+        <w:t>HTMLElement</w:t>
+      </w:r>
+      <w:proofErr w:type="spellEnd"/>
+      <w:r>
+        <w:t xml:space="preserve">. </w:t>
+      </w:r>
+      <w:proofErr w:type="spellStart"/>
+      <w:r>
+        <w:t>Jadi</w:t>
+      </w:r>
+      <w:proofErr w:type="spellEnd"/>
+      <w:r>
+        <w:t xml:space="preserve"> </w:t>
+      </w:r>
+      <w:proofErr w:type="spellStart"/>
+      <w:r>
+        <w:t>contoh</w:t>
+      </w:r>
+      <w:proofErr w:type="spellEnd"/>
+      <w:r>
+        <w:t xml:space="preserve"> </w:t>
+      </w:r>
+      <w:proofErr w:type="spellStart"/>
+      <w:r>
+        <w:t>sebelumnya</w:t>
+      </w:r>
+      <w:proofErr w:type="spellEnd"/>
+      <w:r>
+        <w:t xml:space="preserve"> </w:t>
+      </w:r>
+      <w:proofErr w:type="spellStart"/>
+      <w:r>
+        <w:t>setara</w:t>
+      </w:r>
+      <w:proofErr w:type="spellEnd"/>
+      <w:r>
+        <w:t xml:space="preserve"> </w:t>
+      </w:r>
+      <w:proofErr w:type="spellStart"/>
+      <w:proofErr w:type="gramStart"/>
+      <w:r>
+        <w:t>dengan</w:t>
+      </w:r>
+      <w:proofErr w:type="spellEnd"/>
+      <w:r>
+        <w:t xml:space="preserve"> :</w:t>
+      </w:r>
+      <w:proofErr w:type="gramEnd"/>
+      <w:r>
+        <w:t xml:space="preserve"> </w:t>
+      </w:r>
+    </w:p>
+    <w:p/>
+    <w:p>
+      <w:proofErr w:type="spellStart"/>
+      <w:r>
+        <w:t>var</w:t>
+      </w:r>
+      <w:proofErr w:type="spellEnd"/>
+      <w:r>
+        <w:t xml:space="preserve"> </w:t>
+      </w:r>
+      <w:proofErr w:type="spellStart"/>
+      <w:r>
+        <w:t>FeHead</w:t>
+      </w:r>
+      <w:proofErr w:type="spellEnd"/>
+      <w:r>
+        <w:t xml:space="preserve"> = </w:t>
+      </w:r>
+      <w:proofErr w:type="spellStart"/>
+      <w:proofErr w:type="gramStart"/>
+      <w:r>
+        <w:t>document.registerElement</w:t>
+      </w:r>
+      <w:proofErr w:type="spellEnd"/>
+      <w:proofErr w:type="gramEnd"/>
+      <w:r>
+        <w:t>(‘</w:t>
+      </w:r>
+      <w:proofErr w:type="spellStart"/>
+      <w:r>
+        <w:t>fe</w:t>
+      </w:r>
+      <w:proofErr w:type="spellEnd"/>
+      <w:r>
+        <w:t>-head’</w:t>
+      </w:r>
+      <w:r>
+        <w:t>, {</w:t>
+      </w:r>
+    </w:p>
+    <w:p>
+      <w:r>
+        <w:tab/>
+        <w:t xml:space="preserve">prototype: </w:t>
+      </w:r>
+      <w:proofErr w:type="spellStart"/>
+      <w:r>
+        <w:t>Object.create</w:t>
+      </w:r>
+      <w:proofErr w:type="spellEnd"/>
+      <w:r>
+        <w:t>(</w:t>
+      </w:r>
+      <w:proofErr w:type="spellStart"/>
+      <w:r>
+        <w:t>HTMLElement.prototype</w:t>
+      </w:r>
+      <w:proofErr w:type="spellEnd"/>
+      <w:r>
+        <w:t>)</w:t>
+      </w:r>
+    </w:p>
+    <w:p>
+      <w:r>
+        <w:t>}</w:t>
+      </w:r>
+      <w:r>
+        <w:t>);</w:t>
+      </w:r>
+    </w:p>
+    <w:p/>
+    <w:p>
+      <w:pPr>
+        <w:rPr>
+          <w:rFonts w:ascii="Arial" w:eastAsia="Times New Roman" w:hAnsi="Arial" w:cs="Arial"/>
+          <w:color w:val="212121"/>
+          <w:shd w:val="clear" w:color="auto" w:fill="FFFFFF"/>
+        </w:rPr>
+      </w:pPr>
+      <w:r>
+        <w:rPr>
+          <w:rFonts w:eastAsia="Times New Roman"/>
+        </w:rPr>
+        <w:br/>
+      </w:r>
+      <w:proofErr w:type="spellStart"/>
+      <w:r>
+        <w:rPr>
+          <w:rFonts w:ascii="Arial" w:eastAsia="Times New Roman" w:hAnsi="Arial" w:cs="Arial"/>
+          <w:color w:val="212121"/>
+          <w:shd w:val="clear" w:color="auto" w:fill="FFFFFF"/>
+        </w:rPr>
+        <w:t>Argumen</w:t>
+      </w:r>
+      <w:proofErr w:type="spellEnd"/>
+      <w:r>
+        <w:rPr>
+          <w:rFonts w:ascii="Arial" w:eastAsia="Times New Roman" w:hAnsi="Arial" w:cs="Arial"/>
+          <w:color w:val="212121"/>
+          <w:shd w:val="clear" w:color="auto" w:fill="FFFFFF"/>
+        </w:rPr>
+        <w:t xml:space="preserve"> </w:t>
+      </w:r>
+      <w:proofErr w:type="spellStart"/>
+      <w:r>
+        <w:rPr>
+          <w:rFonts w:ascii="Arial" w:eastAsia="Times New Roman" w:hAnsi="Arial" w:cs="Arial"/>
+          <w:color w:val="212121"/>
+          <w:shd w:val="clear" w:color="auto" w:fill="FFFFFF"/>
+        </w:rPr>
+        <w:t>ke</w:t>
+      </w:r>
+      <w:proofErr w:type="spellEnd"/>
+      <w:r>
+        <w:rPr>
+          <w:rFonts w:ascii="Arial" w:eastAsia="Times New Roman" w:hAnsi="Arial" w:cs="Arial"/>
+          <w:color w:val="212121"/>
+          <w:shd w:val="clear" w:color="auto" w:fill="FFFFFF"/>
+        </w:rPr>
+        <w:t xml:space="preserve"> </w:t>
+      </w:r>
+      <w:proofErr w:type="spellStart"/>
+      <w:proofErr w:type="gramStart"/>
+      <w:r>
+        <w:rPr>
+          <w:rFonts w:ascii="Arial" w:eastAsia="Times New Roman" w:hAnsi="Arial" w:cs="Arial"/>
+          <w:color w:val="212121"/>
+          <w:shd w:val="clear" w:color="auto" w:fill="FFFFFF"/>
+        </w:rPr>
+        <w:t>document.registerElement</w:t>
+      </w:r>
+      <w:proofErr w:type="spellEnd"/>
+      <w:proofErr w:type="gramEnd"/>
+      <w:r>
+        <w:rPr>
+          <w:rFonts w:ascii="Arial" w:eastAsia="Times New Roman" w:hAnsi="Arial" w:cs="Arial"/>
+          <w:color w:val="212121"/>
+          <w:shd w:val="clear" w:color="auto" w:fill="FFFFFF"/>
+        </w:rPr>
+        <w:t xml:space="preserve"> ('</w:t>
+      </w:r>
+      <w:proofErr w:type="spellStart"/>
+      <w:r>
+        <w:rPr>
+          <w:rFonts w:ascii="Arial" w:eastAsia="Times New Roman" w:hAnsi="Arial" w:cs="Arial"/>
+          <w:color w:val="212121"/>
+          <w:shd w:val="clear" w:color="auto" w:fill="FFFFFF"/>
+        </w:rPr>
+        <w:t>FeHead</w:t>
+      </w:r>
+      <w:proofErr w:type="spellEnd"/>
+      <w:r>
+        <w:rPr>
+          <w:rFonts w:ascii="Arial" w:eastAsia="Times New Roman" w:hAnsi="Arial" w:cs="Arial"/>
+          <w:color w:val="212121"/>
+          <w:shd w:val="clear" w:color="auto" w:fill="FFFFFF"/>
+        </w:rPr>
+        <w:t xml:space="preserve">') </w:t>
+      </w:r>
+      <w:proofErr w:type="spellStart"/>
+      <w:r>
+        <w:rPr>
+          <w:rFonts w:ascii="Arial" w:eastAsia="Times New Roman" w:hAnsi="Arial" w:cs="Arial"/>
+          <w:color w:val="212121"/>
+          <w:shd w:val="clear" w:color="auto" w:fill="FFFFFF"/>
+        </w:rPr>
+        <w:t>mengajarkan</w:t>
+      </w:r>
+      <w:proofErr w:type="spellEnd"/>
+      <w:r>
+        <w:rPr>
+          <w:rFonts w:ascii="Arial" w:eastAsia="Times New Roman" w:hAnsi="Arial" w:cs="Arial"/>
+          <w:color w:val="212121"/>
+          <w:shd w:val="clear" w:color="auto" w:fill="FFFFFF"/>
+        </w:rPr>
+        <w:t xml:space="preserve"> browser </w:t>
+      </w:r>
+      <w:proofErr w:type="spellStart"/>
+      <w:r>
+        <w:rPr>
+          <w:rFonts w:ascii="Arial" w:eastAsia="Times New Roman" w:hAnsi="Arial" w:cs="Arial"/>
+          <w:color w:val="212121"/>
+          <w:shd w:val="clear" w:color="auto" w:fill="FFFFFF"/>
+        </w:rPr>
+        <w:t>tentang</w:t>
+      </w:r>
+      <w:proofErr w:type="spellEnd"/>
+      <w:r>
+        <w:rPr>
+          <w:rFonts w:ascii="Arial" w:eastAsia="Times New Roman" w:hAnsi="Arial" w:cs="Arial"/>
+          <w:color w:val="212121"/>
+          <w:shd w:val="clear" w:color="auto" w:fill="FFFFFF"/>
+        </w:rPr>
+        <w:t xml:space="preserve"> </w:t>
+      </w:r>
+      <w:proofErr w:type="spellStart"/>
+      <w:r>
+        <w:rPr>
+          <w:rFonts w:ascii="Arial" w:eastAsia="Times New Roman" w:hAnsi="Arial" w:cs="Arial"/>
+          <w:color w:val="212121"/>
+          <w:shd w:val="clear" w:color="auto" w:fill="FFFFFF"/>
+        </w:rPr>
+        <w:t>elemen</w:t>
+      </w:r>
+      <w:proofErr w:type="spellEnd"/>
+      <w:r>
+        <w:rPr>
+          <w:rFonts w:ascii="Arial" w:eastAsia="Times New Roman" w:hAnsi="Arial" w:cs="Arial"/>
+          <w:color w:val="212121"/>
+          <w:shd w:val="clear" w:color="auto" w:fill="FFFFFF"/>
+        </w:rPr>
+        <w:t xml:space="preserve"> </w:t>
+      </w:r>
+      <w:proofErr w:type="spellStart"/>
+      <w:r>
+        <w:rPr>
+          <w:rFonts w:ascii="Arial" w:eastAsia="Times New Roman" w:hAnsi="Arial" w:cs="Arial"/>
+          <w:color w:val="212121"/>
+          <w:shd w:val="clear" w:color="auto" w:fill="FFFFFF"/>
+        </w:rPr>
+        <w:t>baru</w:t>
+      </w:r>
+      <w:proofErr w:type="spellEnd"/>
+      <w:r>
+        <w:rPr>
+          <w:rFonts w:ascii="Arial" w:eastAsia="Times New Roman" w:hAnsi="Arial" w:cs="Arial"/>
+          <w:color w:val="212121"/>
+          <w:shd w:val="clear" w:color="auto" w:fill="FFFFFF"/>
+        </w:rPr>
+        <w:t xml:space="preserve">, </w:t>
+      </w:r>
+      <w:proofErr w:type="spellStart"/>
+      <w:r>
+        <w:rPr>
+          <w:rFonts w:ascii="Arial" w:eastAsia="Times New Roman" w:hAnsi="Arial" w:cs="Arial"/>
+          <w:color w:val="212121"/>
+          <w:shd w:val="clear" w:color="auto" w:fill="FFFFFF"/>
+        </w:rPr>
+        <w:t>dan</w:t>
+      </w:r>
+      <w:proofErr w:type="spellEnd"/>
+      <w:r>
+        <w:rPr>
+          <w:rFonts w:ascii="Arial" w:eastAsia="Times New Roman" w:hAnsi="Arial" w:cs="Arial"/>
+          <w:color w:val="212121"/>
+          <w:shd w:val="clear" w:color="auto" w:fill="FFFFFF"/>
+        </w:rPr>
+        <w:t xml:space="preserve"> </w:t>
+      </w:r>
+      <w:proofErr w:type="spellStart"/>
+      <w:r>
+        <w:rPr>
+          <w:rFonts w:ascii="Arial" w:eastAsia="Times New Roman" w:hAnsi="Arial" w:cs="Arial"/>
+          <w:color w:val="212121"/>
+          <w:shd w:val="clear" w:color="auto" w:fill="FFFFFF"/>
+        </w:rPr>
+        <w:t>mengembalikan</w:t>
+      </w:r>
+      <w:proofErr w:type="spellEnd"/>
+      <w:r>
+        <w:rPr>
+          <w:rFonts w:ascii="Arial" w:eastAsia="Times New Roman" w:hAnsi="Arial" w:cs="Arial"/>
+          <w:color w:val="212121"/>
+          <w:shd w:val="clear" w:color="auto" w:fill="FFFFFF"/>
+        </w:rPr>
+        <w:t xml:space="preserve"> </w:t>
+      </w:r>
+      <w:proofErr w:type="spellStart"/>
+      <w:r>
+        <w:rPr>
+          <w:rFonts w:ascii="Arial" w:eastAsia="Times New Roman" w:hAnsi="Arial" w:cs="Arial"/>
+          <w:color w:val="212121"/>
+          <w:shd w:val="clear" w:color="auto" w:fill="FFFFFF"/>
+        </w:rPr>
+        <w:t>konstruktor</w:t>
+      </w:r>
+      <w:proofErr w:type="spellEnd"/>
+      <w:r>
+        <w:rPr>
+          <w:rFonts w:ascii="Arial" w:eastAsia="Times New Roman" w:hAnsi="Arial" w:cs="Arial"/>
+          <w:color w:val="212121"/>
+          <w:shd w:val="clear" w:color="auto" w:fill="FFFFFF"/>
+        </w:rPr>
+        <w:t xml:space="preserve"> yang </w:t>
+      </w:r>
+      <w:proofErr w:type="spellStart"/>
+      <w:r>
+        <w:rPr>
+          <w:rFonts w:ascii="Arial" w:eastAsia="Times New Roman" w:hAnsi="Arial" w:cs="Arial"/>
+          <w:color w:val="212121"/>
+          <w:shd w:val="clear" w:color="auto" w:fill="FFFFFF"/>
+        </w:rPr>
+        <w:t>dapat</w:t>
+      </w:r>
+      <w:proofErr w:type="spellEnd"/>
+      <w:r>
+        <w:rPr>
+          <w:rFonts w:ascii="Arial" w:eastAsia="Times New Roman" w:hAnsi="Arial" w:cs="Arial"/>
+          <w:color w:val="212121"/>
+          <w:shd w:val="clear" w:color="auto" w:fill="FFFFFF"/>
+        </w:rPr>
+        <w:t xml:space="preserve"> </w:t>
+      </w:r>
+      <w:proofErr w:type="spellStart"/>
+      <w:r>
+        <w:rPr>
+          <w:rFonts w:ascii="Arial" w:eastAsia="Times New Roman" w:hAnsi="Arial" w:cs="Arial"/>
+          <w:color w:val="212121"/>
+          <w:shd w:val="clear" w:color="auto" w:fill="FFFFFF"/>
+        </w:rPr>
+        <w:t>Anda</w:t>
+      </w:r>
+      <w:proofErr w:type="spellEnd"/>
+      <w:r>
+        <w:rPr>
+          <w:rFonts w:ascii="Arial" w:eastAsia="Times New Roman" w:hAnsi="Arial" w:cs="Arial"/>
+          <w:color w:val="212121"/>
+          <w:shd w:val="clear" w:color="auto" w:fill="FFFFFF"/>
+        </w:rPr>
+        <w:t xml:space="preserve"> </w:t>
+      </w:r>
+      <w:proofErr w:type="spellStart"/>
+      <w:r>
+        <w:rPr>
+          <w:rFonts w:ascii="Arial" w:eastAsia="Times New Roman" w:hAnsi="Arial" w:cs="Arial"/>
+          <w:color w:val="212121"/>
+          <w:shd w:val="clear" w:color="auto" w:fill="FFFFFF"/>
+        </w:rPr>
+        <w:t>gunakan</w:t>
+      </w:r>
+      <w:proofErr w:type="spellEnd"/>
+      <w:r>
+        <w:rPr>
+          <w:rFonts w:ascii="Arial" w:eastAsia="Times New Roman" w:hAnsi="Arial" w:cs="Arial"/>
+          <w:color w:val="212121"/>
+          <w:shd w:val="clear" w:color="auto" w:fill="FFFFFF"/>
+        </w:rPr>
+        <w:t xml:space="preserve"> </w:t>
+      </w:r>
+      <w:proofErr w:type="spellStart"/>
+      <w:r>
+        <w:rPr>
+          <w:rFonts w:ascii="Arial" w:eastAsia="Times New Roman" w:hAnsi="Arial" w:cs="Arial"/>
+          <w:color w:val="212121"/>
+          <w:shd w:val="clear" w:color="auto" w:fill="FFFFFF"/>
+        </w:rPr>
+        <w:t>untuk</w:t>
+      </w:r>
+      <w:proofErr w:type="spellEnd"/>
+      <w:r>
+        <w:rPr>
+          <w:rFonts w:ascii="Arial" w:eastAsia="Times New Roman" w:hAnsi="Arial" w:cs="Arial"/>
+          <w:color w:val="212121"/>
+          <w:shd w:val="clear" w:color="auto" w:fill="FFFFFF"/>
+        </w:rPr>
+        <w:t xml:space="preserve"> </w:t>
+      </w:r>
+      <w:proofErr w:type="spellStart"/>
+      <w:r>
+        <w:rPr>
+          <w:rFonts w:ascii="Arial" w:eastAsia="Times New Roman" w:hAnsi="Arial" w:cs="Arial"/>
+          <w:color w:val="212121"/>
+          <w:shd w:val="clear" w:color="auto" w:fill="FFFFFF"/>
+        </w:rPr>
+        <w:t>membuat</w:t>
+      </w:r>
+      <w:proofErr w:type="spellEnd"/>
+      <w:r>
+        <w:rPr>
+          <w:rFonts w:ascii="Arial" w:eastAsia="Times New Roman" w:hAnsi="Arial" w:cs="Arial"/>
+          <w:color w:val="212121"/>
+          <w:shd w:val="clear" w:color="auto" w:fill="FFFFFF"/>
+        </w:rPr>
+        <w:t xml:space="preserve"> </w:t>
+      </w:r>
+      <w:proofErr w:type="spellStart"/>
+      <w:r>
+        <w:rPr>
+          <w:rFonts w:ascii="Arial" w:eastAsia="Times New Roman" w:hAnsi="Arial" w:cs="Arial"/>
+          <w:color w:val="212121"/>
+          <w:shd w:val="clear" w:color="auto" w:fill="FFFFFF"/>
+        </w:rPr>
+        <w:t>contoh</w:t>
+      </w:r>
+      <w:proofErr w:type="spellEnd"/>
+      <w:r>
+        <w:rPr>
+          <w:rFonts w:ascii="Arial" w:eastAsia="Times New Roman" w:hAnsi="Arial" w:cs="Arial"/>
+          <w:color w:val="212121"/>
+          <w:shd w:val="clear" w:color="auto" w:fill="FFFFFF"/>
+        </w:rPr>
+        <w:t xml:space="preserve"> &lt;</w:t>
+      </w:r>
+      <w:proofErr w:type="spellStart"/>
+      <w:r>
+        <w:rPr>
+          <w:rFonts w:ascii="Arial" w:eastAsia="Times New Roman" w:hAnsi="Arial" w:cs="Arial"/>
+          <w:color w:val="212121"/>
+          <w:shd w:val="clear" w:color="auto" w:fill="FFFFFF"/>
+        </w:rPr>
+        <w:t>fe</w:t>
+      </w:r>
+      <w:proofErr w:type="spellEnd"/>
+      <w:r>
+        <w:rPr>
+          <w:rFonts w:ascii="Arial" w:eastAsia="Times New Roman" w:hAnsi="Arial" w:cs="Arial"/>
+          <w:color w:val="212121"/>
+          <w:shd w:val="clear" w:color="auto" w:fill="FFFFFF"/>
+        </w:rPr>
+        <w:t>-head</w:t>
+      </w:r>
+      <w:r>
+        <w:rPr>
+          <w:rFonts w:ascii="Arial" w:eastAsia="Times New Roman" w:hAnsi="Arial" w:cs="Arial"/>
+          <w:color w:val="212121"/>
+          <w:shd w:val="clear" w:color="auto" w:fill="FFFFFF"/>
+        </w:rPr>
+        <w:t xml:space="preserve">&gt;. </w:t>
+      </w:r>
+      <w:proofErr w:type="spellStart"/>
+      <w:r>
+        <w:rPr>
+          <w:rFonts w:ascii="Arial" w:eastAsia="Times New Roman" w:hAnsi="Arial" w:cs="Arial"/>
+          <w:color w:val="212121"/>
+          <w:shd w:val="clear" w:color="auto" w:fill="FFFFFF"/>
+        </w:rPr>
+        <w:t>Sebagai</w:t>
+      </w:r>
+      <w:proofErr w:type="spellEnd"/>
+      <w:r>
+        <w:rPr>
+          <w:rFonts w:ascii="Arial" w:eastAsia="Times New Roman" w:hAnsi="Arial" w:cs="Arial"/>
+          <w:color w:val="212121"/>
+          <w:shd w:val="clear" w:color="auto" w:fill="FFFFFF"/>
+        </w:rPr>
+        <w:t xml:space="preserve"> </w:t>
+      </w:r>
+      <w:proofErr w:type="spellStart"/>
+      <w:r>
+        <w:rPr>
+          <w:rFonts w:ascii="Arial" w:eastAsia="Times New Roman" w:hAnsi="Arial" w:cs="Arial"/>
+          <w:color w:val="212121"/>
+          <w:shd w:val="clear" w:color="auto" w:fill="FFFFFF"/>
+        </w:rPr>
+        <w:t>alternatif</w:t>
+      </w:r>
+      <w:proofErr w:type="spellEnd"/>
+      <w:r>
+        <w:rPr>
+          <w:rFonts w:ascii="Arial" w:eastAsia="Times New Roman" w:hAnsi="Arial" w:cs="Arial"/>
+          <w:color w:val="212121"/>
+          <w:shd w:val="clear" w:color="auto" w:fill="FFFFFF"/>
+        </w:rPr>
+        <w:t xml:space="preserve">, </w:t>
+      </w:r>
+      <w:proofErr w:type="spellStart"/>
+      <w:r>
+        <w:rPr>
+          <w:rFonts w:ascii="Arial" w:eastAsia="Times New Roman" w:hAnsi="Arial" w:cs="Arial"/>
+          <w:color w:val="212121"/>
+          <w:shd w:val="clear" w:color="auto" w:fill="FFFFFF"/>
+        </w:rPr>
+        <w:t>Anda</w:t>
+      </w:r>
+      <w:proofErr w:type="spellEnd"/>
+      <w:r>
+        <w:rPr>
+          <w:rFonts w:ascii="Arial" w:eastAsia="Times New Roman" w:hAnsi="Arial" w:cs="Arial"/>
+          <w:color w:val="212121"/>
+          <w:shd w:val="clear" w:color="auto" w:fill="FFFFFF"/>
+        </w:rPr>
+        <w:t xml:space="preserve"> </w:t>
+      </w:r>
+      <w:proofErr w:type="spellStart"/>
+      <w:r>
+        <w:rPr>
+          <w:rFonts w:ascii="Arial" w:eastAsia="Times New Roman" w:hAnsi="Arial" w:cs="Arial"/>
+          <w:color w:val="212121"/>
+          <w:shd w:val="clear" w:color="auto" w:fill="FFFFFF"/>
+        </w:rPr>
+        <w:t>dapat</w:t>
+      </w:r>
+      <w:proofErr w:type="spellEnd"/>
+      <w:r>
+        <w:rPr>
+          <w:rFonts w:ascii="Arial" w:eastAsia="Times New Roman" w:hAnsi="Arial" w:cs="Arial"/>
+          <w:color w:val="212121"/>
+          <w:shd w:val="clear" w:color="auto" w:fill="FFFFFF"/>
+        </w:rPr>
+        <w:t xml:space="preserve"> </w:t>
+      </w:r>
+      <w:proofErr w:type="spellStart"/>
+      <w:r>
+        <w:rPr>
+          <w:rFonts w:ascii="Arial" w:eastAsia="Times New Roman" w:hAnsi="Arial" w:cs="Arial"/>
+          <w:color w:val="212121"/>
+          <w:shd w:val="clear" w:color="auto" w:fill="FFFFFF"/>
+        </w:rPr>
+        <w:t>menggunakan</w:t>
+      </w:r>
+      <w:proofErr w:type="spellEnd"/>
+      <w:r>
+        <w:rPr>
+          <w:rFonts w:ascii="Arial" w:eastAsia="Times New Roman" w:hAnsi="Arial" w:cs="Arial"/>
+          <w:color w:val="212121"/>
+          <w:shd w:val="clear" w:color="auto" w:fill="FFFFFF"/>
+        </w:rPr>
+        <w:t xml:space="preserve"> </w:t>
+      </w:r>
+      <w:proofErr w:type="spellStart"/>
+      <w:r>
+        <w:rPr>
+          <w:rFonts w:ascii="Arial" w:eastAsia="Times New Roman" w:hAnsi="Arial" w:cs="Arial"/>
+          <w:color w:val="212121"/>
+          <w:shd w:val="clear" w:color="auto" w:fill="FFFFFF"/>
+        </w:rPr>
+        <w:t>teknik</w:t>
+      </w:r>
+      <w:proofErr w:type="spellEnd"/>
+      <w:r>
+        <w:rPr>
+          <w:rFonts w:ascii="Arial" w:eastAsia="Times New Roman" w:hAnsi="Arial" w:cs="Arial"/>
+          <w:color w:val="212121"/>
+          <w:shd w:val="clear" w:color="auto" w:fill="FFFFFF"/>
+        </w:rPr>
+        <w:t xml:space="preserve"> instantiating </w:t>
+      </w:r>
+      <w:proofErr w:type="spellStart"/>
+      <w:r>
+        <w:rPr>
+          <w:rFonts w:ascii="Arial" w:eastAsia="Times New Roman" w:hAnsi="Arial" w:cs="Arial"/>
+          <w:color w:val="212121"/>
+          <w:shd w:val="clear" w:color="auto" w:fill="FFFFFF"/>
+        </w:rPr>
+        <w:t>elemen</w:t>
+      </w:r>
+      <w:proofErr w:type="spellEnd"/>
+      <w:r>
+        <w:rPr>
+          <w:rFonts w:ascii="Arial" w:eastAsia="Times New Roman" w:hAnsi="Arial" w:cs="Arial"/>
+          <w:color w:val="212121"/>
+          <w:shd w:val="clear" w:color="auto" w:fill="FFFFFF"/>
+        </w:rPr>
+        <w:t xml:space="preserve"> lain </w:t>
+      </w:r>
+      <w:proofErr w:type="spellStart"/>
+      <w:r>
+        <w:rPr>
+          <w:rFonts w:ascii="Arial" w:eastAsia="Times New Roman" w:hAnsi="Arial" w:cs="Arial"/>
+          <w:color w:val="212121"/>
+          <w:shd w:val="clear" w:color="auto" w:fill="FFFFFF"/>
+        </w:rPr>
+        <w:t>jika</w:t>
+      </w:r>
+      <w:proofErr w:type="spellEnd"/>
+      <w:r>
+        <w:rPr>
+          <w:rFonts w:ascii="Arial" w:eastAsia="Times New Roman" w:hAnsi="Arial" w:cs="Arial"/>
+          <w:color w:val="212121"/>
+          <w:shd w:val="clear" w:color="auto" w:fill="FFFFFF"/>
+        </w:rPr>
+        <w:t xml:space="preserve"> </w:t>
+      </w:r>
+      <w:proofErr w:type="spellStart"/>
+      <w:r>
+        <w:rPr>
+          <w:rFonts w:ascii="Arial" w:eastAsia="Times New Roman" w:hAnsi="Arial" w:cs="Arial"/>
+          <w:color w:val="212121"/>
+          <w:shd w:val="clear" w:color="auto" w:fill="FFFFFF"/>
+        </w:rPr>
+        <w:t>Anda</w:t>
+      </w:r>
+      <w:proofErr w:type="spellEnd"/>
+      <w:r>
+        <w:rPr>
+          <w:rFonts w:ascii="Arial" w:eastAsia="Times New Roman" w:hAnsi="Arial" w:cs="Arial"/>
+          <w:color w:val="212121"/>
+          <w:shd w:val="clear" w:color="auto" w:fill="FFFFFF"/>
+        </w:rPr>
+        <w:t xml:space="preserve"> </w:t>
+      </w:r>
+      <w:proofErr w:type="spellStart"/>
+      <w:r>
+        <w:rPr>
+          <w:rFonts w:ascii="Arial" w:eastAsia="Times New Roman" w:hAnsi="Arial" w:cs="Arial"/>
+          <w:color w:val="212121"/>
+          <w:shd w:val="clear" w:color="auto" w:fill="FFFFFF"/>
+        </w:rPr>
+        <w:t>tidak</w:t>
+      </w:r>
+      <w:proofErr w:type="spellEnd"/>
+      <w:r>
+        <w:rPr>
+          <w:rFonts w:ascii="Arial" w:eastAsia="Times New Roman" w:hAnsi="Arial" w:cs="Arial"/>
+          <w:color w:val="212121"/>
+          <w:shd w:val="clear" w:color="auto" w:fill="FFFFFF"/>
+        </w:rPr>
+        <w:t xml:space="preserve"> </w:t>
+      </w:r>
+      <w:proofErr w:type="spellStart"/>
+      <w:r>
+        <w:rPr>
+          <w:rFonts w:ascii="Arial" w:eastAsia="Times New Roman" w:hAnsi="Arial" w:cs="Arial"/>
+          <w:color w:val="212121"/>
+          <w:shd w:val="clear" w:color="auto" w:fill="FFFFFF"/>
+        </w:rPr>
+        <w:t>ingin</w:t>
+      </w:r>
+      <w:proofErr w:type="spellEnd"/>
+      <w:r>
+        <w:rPr>
+          <w:rFonts w:ascii="Arial" w:eastAsia="Times New Roman" w:hAnsi="Arial" w:cs="Arial"/>
+          <w:color w:val="212121"/>
+          <w:shd w:val="clear" w:color="auto" w:fill="FFFFFF"/>
+        </w:rPr>
+        <w:t xml:space="preserve"> </w:t>
+      </w:r>
+      <w:proofErr w:type="spellStart"/>
+      <w:r>
+        <w:rPr>
+          <w:rFonts w:ascii="Arial" w:eastAsia="Times New Roman" w:hAnsi="Arial" w:cs="Arial"/>
+          <w:color w:val="212121"/>
+          <w:shd w:val="clear" w:color="auto" w:fill="FFFFFF"/>
+        </w:rPr>
+        <w:t>menggunakan</w:t>
+      </w:r>
+      <w:proofErr w:type="spellEnd"/>
+      <w:r>
+        <w:rPr>
+          <w:rFonts w:ascii="Arial" w:eastAsia="Times New Roman" w:hAnsi="Arial" w:cs="Arial"/>
+          <w:color w:val="212121"/>
+          <w:shd w:val="clear" w:color="auto" w:fill="FFFFFF"/>
+        </w:rPr>
+        <w:t xml:space="preserve"> </w:t>
+      </w:r>
+      <w:proofErr w:type="spellStart"/>
+      <w:r>
+        <w:rPr>
+          <w:rFonts w:ascii="Arial" w:eastAsia="Times New Roman" w:hAnsi="Arial" w:cs="Arial"/>
+          <w:color w:val="212121"/>
+          <w:shd w:val="clear" w:color="auto" w:fill="FFFFFF"/>
+        </w:rPr>
+        <w:t>konstruktor</w:t>
+      </w:r>
+      <w:proofErr w:type="spellEnd"/>
+      <w:r>
+        <w:rPr>
+          <w:rFonts w:ascii="Arial" w:eastAsia="Times New Roman" w:hAnsi="Arial" w:cs="Arial"/>
+          <w:color w:val="212121"/>
+          <w:shd w:val="clear" w:color="auto" w:fill="FFFFFF"/>
+        </w:rPr>
+        <w:t>.</w:t>
+      </w:r>
+    </w:p>
+    <w:p>
+      <w:pPr>
+        <w:rPr>
+          <w:rFonts w:ascii="Arial" w:eastAsia="Times New Roman" w:hAnsi="Arial" w:cs="Arial"/>
+          <w:color w:val="212121"/>
+          <w:shd w:val="clear" w:color="auto" w:fill="FFFFFF"/>
+        </w:rPr>
+      </w:pPr>
+    </w:p>
+    <w:p>
+      <w:pPr>
+        <w:rPr>
+          <w:rFonts w:ascii="Arial" w:eastAsia="Times New Roman" w:hAnsi="Arial" w:cs="Arial"/>
+          <w:color w:val="212121"/>
+          <w:shd w:val="clear" w:color="auto" w:fill="FFFFFF"/>
+        </w:rPr>
+      </w:pPr>
+      <w:r>
+        <w:rPr>
+          <w:rFonts w:ascii="Arial" w:eastAsia="Times New Roman" w:hAnsi="Arial" w:cs="Arial"/>
+          <w:color w:val="212121"/>
+          <w:shd w:val="clear" w:color="auto" w:fill="FFFFFF"/>
+        </w:rPr>
+        <w:t>Extending elements</w:t>
+      </w:r>
+    </w:p>
+    <w:p>
+      <w:pPr>
+        <w:rPr>
+          <w:rFonts w:ascii="Arial" w:eastAsia="Times New Roman" w:hAnsi="Arial" w:cs="Arial"/>
+          <w:color w:val="212121"/>
+          <w:shd w:val="clear" w:color="auto" w:fill="FFFFFF"/>
+        </w:rPr>
+      </w:pPr>
+      <w:r>
+        <w:rPr>
+          <w:rFonts w:ascii="Arial" w:eastAsia="Times New Roman" w:hAnsi="Arial" w:cs="Arial"/>
+          <w:color w:val="212121"/>
+          <w:shd w:val="clear" w:color="auto" w:fill="FFFFFF"/>
+        </w:rPr>
+        <w:t xml:space="preserve">Custom elements </w:t>
+      </w:r>
+      <w:proofErr w:type="spellStart"/>
+      <w:r>
+        <w:rPr>
+          <w:rFonts w:ascii="Arial" w:eastAsia="Times New Roman" w:hAnsi="Arial" w:cs="Arial"/>
+          <w:color w:val="212121"/>
+          <w:shd w:val="clear" w:color="auto" w:fill="FFFFFF"/>
+        </w:rPr>
+        <w:t>memungkinkan</w:t>
+      </w:r>
+      <w:proofErr w:type="spellEnd"/>
+      <w:r>
+        <w:rPr>
+          <w:rFonts w:ascii="Arial" w:eastAsia="Times New Roman" w:hAnsi="Arial" w:cs="Arial"/>
+          <w:color w:val="212121"/>
+          <w:shd w:val="clear" w:color="auto" w:fill="FFFFFF"/>
+        </w:rPr>
+        <w:t xml:space="preserve"> </w:t>
+      </w:r>
+      <w:proofErr w:type="spellStart"/>
+      <w:r>
+        <w:rPr>
+          <w:rFonts w:ascii="Arial" w:eastAsia="Times New Roman" w:hAnsi="Arial" w:cs="Arial"/>
+          <w:color w:val="212121"/>
+          <w:shd w:val="clear" w:color="auto" w:fill="FFFFFF"/>
+        </w:rPr>
+        <w:t>untuk</w:t>
+      </w:r>
+      <w:proofErr w:type="spellEnd"/>
+      <w:r>
+        <w:rPr>
+          <w:rFonts w:ascii="Arial" w:eastAsia="Times New Roman" w:hAnsi="Arial" w:cs="Arial"/>
+          <w:color w:val="212121"/>
+          <w:shd w:val="clear" w:color="auto" w:fill="FFFFFF"/>
+        </w:rPr>
+        <w:t xml:space="preserve"> </w:t>
+      </w:r>
+      <w:proofErr w:type="spellStart"/>
+      <w:r>
+        <w:rPr>
+          <w:rFonts w:ascii="Arial" w:eastAsia="Times New Roman" w:hAnsi="Arial" w:cs="Arial"/>
+          <w:color w:val="212121"/>
+          <w:shd w:val="clear" w:color="auto" w:fill="FFFFFF"/>
+        </w:rPr>
+        <w:t>menambahkan</w:t>
+      </w:r>
+      <w:proofErr w:type="spellEnd"/>
+      <w:r>
+        <w:rPr>
+          <w:rFonts w:ascii="Arial" w:eastAsia="Times New Roman" w:hAnsi="Arial" w:cs="Arial"/>
+          <w:color w:val="212121"/>
+          <w:shd w:val="clear" w:color="auto" w:fill="FFFFFF"/>
+        </w:rPr>
+        <w:t xml:space="preserve"> </w:t>
+      </w:r>
+      <w:proofErr w:type="spellStart"/>
+      <w:r>
+        <w:rPr>
+          <w:rFonts w:ascii="Arial" w:eastAsia="Times New Roman" w:hAnsi="Arial" w:cs="Arial"/>
+          <w:color w:val="212121"/>
+          <w:shd w:val="clear" w:color="auto" w:fill="FFFFFF"/>
+        </w:rPr>
+        <w:t>fungsi</w:t>
+      </w:r>
+      <w:proofErr w:type="spellEnd"/>
+      <w:r>
+        <w:rPr>
+          <w:rFonts w:ascii="Arial" w:eastAsia="Times New Roman" w:hAnsi="Arial" w:cs="Arial"/>
+          <w:color w:val="212121"/>
+          <w:shd w:val="clear" w:color="auto" w:fill="FFFFFF"/>
+        </w:rPr>
+        <w:t xml:space="preserve"> element HTML </w:t>
+      </w:r>
+      <w:proofErr w:type="spellStart"/>
+      <w:r>
+        <w:rPr>
+          <w:rFonts w:ascii="Arial" w:eastAsia="Times New Roman" w:hAnsi="Arial" w:cs="Arial"/>
+          <w:color w:val="212121"/>
+          <w:shd w:val="clear" w:color="auto" w:fill="FFFFFF"/>
+        </w:rPr>
+        <w:t>pada</w:t>
+      </w:r>
+      <w:proofErr w:type="spellEnd"/>
+      <w:r>
+        <w:rPr>
+          <w:rFonts w:ascii="Arial" w:eastAsia="Times New Roman" w:hAnsi="Arial" w:cs="Arial"/>
+          <w:color w:val="212121"/>
+          <w:shd w:val="clear" w:color="auto" w:fill="FFFFFF"/>
+        </w:rPr>
+        <w:t xml:space="preserve"> tag </w:t>
+      </w:r>
+      <w:proofErr w:type="spellStart"/>
+      <w:r>
+        <w:rPr>
+          <w:rFonts w:ascii="Arial" w:eastAsia="Times New Roman" w:hAnsi="Arial" w:cs="Arial"/>
+          <w:color w:val="212121"/>
+          <w:shd w:val="clear" w:color="auto" w:fill="FFFFFF"/>
+        </w:rPr>
+        <w:t>asli</w:t>
+      </w:r>
+      <w:proofErr w:type="spellEnd"/>
+      <w:r>
+        <w:rPr>
+          <w:rFonts w:ascii="Arial" w:eastAsia="Times New Roman" w:hAnsi="Arial" w:cs="Arial"/>
+          <w:color w:val="212121"/>
+          <w:shd w:val="clear" w:color="auto" w:fill="FFFFFF"/>
+        </w:rPr>
+        <w:t xml:space="preserve"> yang </w:t>
+      </w:r>
+      <w:proofErr w:type="spellStart"/>
+      <w:r>
+        <w:rPr>
+          <w:rFonts w:ascii="Arial" w:eastAsia="Times New Roman" w:hAnsi="Arial" w:cs="Arial"/>
+          <w:color w:val="212121"/>
+          <w:shd w:val="clear" w:color="auto" w:fill="FFFFFF"/>
+        </w:rPr>
+        <w:t>ada</w:t>
+      </w:r>
+      <w:proofErr w:type="spellEnd"/>
+      <w:r>
+        <w:rPr>
+          <w:rFonts w:ascii="Arial" w:eastAsia="Times New Roman" w:hAnsi="Arial" w:cs="Arial"/>
+          <w:color w:val="212121"/>
+          <w:shd w:val="clear" w:color="auto" w:fill="FFFFFF"/>
+        </w:rPr>
+        <w:t xml:space="preserve"> </w:t>
+      </w:r>
+      <w:proofErr w:type="spellStart"/>
+      <w:r>
+        <w:rPr>
+          <w:rFonts w:ascii="Arial" w:eastAsia="Times New Roman" w:hAnsi="Arial" w:cs="Arial"/>
+          <w:color w:val="212121"/>
+          <w:shd w:val="clear" w:color="auto" w:fill="FFFFFF"/>
+        </w:rPr>
+        <w:t>dan</w:t>
+      </w:r>
+      <w:proofErr w:type="spellEnd"/>
+      <w:r>
+        <w:rPr>
+          <w:rFonts w:ascii="Arial" w:eastAsia="Times New Roman" w:hAnsi="Arial" w:cs="Arial"/>
+          <w:color w:val="212121"/>
+          <w:shd w:val="clear" w:color="auto" w:fill="FFFFFF"/>
+        </w:rPr>
+        <w:t xml:space="preserve"> element </w:t>
+      </w:r>
+      <w:proofErr w:type="spellStart"/>
+      <w:r>
+        <w:rPr>
+          <w:rFonts w:ascii="Arial" w:eastAsia="Times New Roman" w:hAnsi="Arial" w:cs="Arial"/>
+          <w:color w:val="212121"/>
+          <w:shd w:val="clear" w:color="auto" w:fill="FFFFFF"/>
+        </w:rPr>
+        <w:t>khusus</w:t>
+      </w:r>
+      <w:proofErr w:type="spellEnd"/>
+      <w:r>
+        <w:rPr>
+          <w:rFonts w:ascii="Arial" w:eastAsia="Times New Roman" w:hAnsi="Arial" w:cs="Arial"/>
+          <w:color w:val="212121"/>
+          <w:shd w:val="clear" w:color="auto" w:fill="FFFFFF"/>
+        </w:rPr>
+        <w:t xml:space="preserve"> </w:t>
+      </w:r>
+      <w:proofErr w:type="spellStart"/>
+      <w:r>
+        <w:rPr>
+          <w:rFonts w:ascii="Arial" w:eastAsia="Times New Roman" w:hAnsi="Arial" w:cs="Arial"/>
+          <w:color w:val="212121"/>
+          <w:shd w:val="clear" w:color="auto" w:fill="FFFFFF"/>
+        </w:rPr>
+        <w:t>lainnya</w:t>
+      </w:r>
+      <w:proofErr w:type="spellEnd"/>
+      <w:r>
+        <w:rPr>
+          <w:rFonts w:ascii="Arial" w:eastAsia="Times New Roman" w:hAnsi="Arial" w:cs="Arial"/>
+          <w:color w:val="212121"/>
+          <w:shd w:val="clear" w:color="auto" w:fill="FFFFFF"/>
+        </w:rPr>
+        <w:t xml:space="preserve">. </w:t>
+      </w:r>
+      <w:proofErr w:type="spellStart"/>
+      <w:r>
+        <w:rPr>
+          <w:rFonts w:ascii="Arial" w:eastAsia="Times New Roman" w:hAnsi="Arial" w:cs="Arial"/>
+          <w:color w:val="212121"/>
+          <w:shd w:val="clear" w:color="auto" w:fill="FFFFFF"/>
+        </w:rPr>
+        <w:t>Untuk</w:t>
+      </w:r>
+      <w:proofErr w:type="spellEnd"/>
+      <w:r>
+        <w:rPr>
+          <w:rFonts w:ascii="Arial" w:eastAsia="Times New Roman" w:hAnsi="Arial" w:cs="Arial"/>
+          <w:color w:val="212121"/>
+          <w:shd w:val="clear" w:color="auto" w:fill="FFFFFF"/>
+        </w:rPr>
+        <w:t xml:space="preserve"> </w:t>
+      </w:r>
+      <w:proofErr w:type="spellStart"/>
+      <w:r>
+        <w:rPr>
+          <w:rFonts w:ascii="Arial" w:eastAsia="Times New Roman" w:hAnsi="Arial" w:cs="Arial"/>
+          <w:color w:val="212121"/>
+          <w:shd w:val="clear" w:color="auto" w:fill="FFFFFF"/>
+        </w:rPr>
+        <w:t>menambahkan</w:t>
+      </w:r>
+      <w:proofErr w:type="spellEnd"/>
+      <w:r>
+        <w:rPr>
+          <w:rFonts w:ascii="Arial" w:eastAsia="Times New Roman" w:hAnsi="Arial" w:cs="Arial"/>
+          <w:color w:val="212121"/>
+          <w:shd w:val="clear" w:color="auto" w:fill="FFFFFF"/>
+        </w:rPr>
+        <w:t xml:space="preserve"> </w:t>
+      </w:r>
+      <w:proofErr w:type="spellStart"/>
+      <w:r>
+        <w:rPr>
+          <w:rFonts w:ascii="Arial" w:eastAsia="Times New Roman" w:hAnsi="Arial" w:cs="Arial"/>
+          <w:color w:val="212121"/>
+          <w:shd w:val="clear" w:color="auto" w:fill="FFFFFF"/>
+        </w:rPr>
+        <w:t>fungsi</w:t>
+      </w:r>
+      <w:proofErr w:type="spellEnd"/>
+      <w:r>
+        <w:rPr>
+          <w:rFonts w:ascii="Arial" w:eastAsia="Times New Roman" w:hAnsi="Arial" w:cs="Arial"/>
+          <w:color w:val="212121"/>
+          <w:shd w:val="clear" w:color="auto" w:fill="FFFFFF"/>
+        </w:rPr>
+        <w:t xml:space="preserve">, </w:t>
+      </w:r>
+      <w:proofErr w:type="spellStart"/>
+      <w:r>
+        <w:rPr>
+          <w:rFonts w:ascii="Arial" w:eastAsia="Times New Roman" w:hAnsi="Arial" w:cs="Arial"/>
+          <w:color w:val="212121"/>
+          <w:shd w:val="clear" w:color="auto" w:fill="FFFFFF"/>
+        </w:rPr>
+        <w:t>perlu</w:t>
+      </w:r>
+      <w:proofErr w:type="spellEnd"/>
+      <w:r>
+        <w:rPr>
+          <w:rFonts w:ascii="Arial" w:eastAsia="Times New Roman" w:hAnsi="Arial" w:cs="Arial"/>
+          <w:color w:val="212121"/>
+          <w:shd w:val="clear" w:color="auto" w:fill="FFFFFF"/>
+        </w:rPr>
+        <w:t xml:space="preserve"> </w:t>
+      </w:r>
+      <w:proofErr w:type="spellStart"/>
+      <w:r>
+        <w:rPr>
+          <w:rFonts w:ascii="Arial" w:eastAsia="Times New Roman" w:hAnsi="Arial" w:cs="Arial"/>
+          <w:color w:val="212121"/>
+          <w:shd w:val="clear" w:color="auto" w:fill="FFFFFF"/>
+        </w:rPr>
+        <w:t>menambahkan</w:t>
+      </w:r>
+      <w:proofErr w:type="spellEnd"/>
+      <w:r>
+        <w:rPr>
+          <w:rFonts w:ascii="Arial" w:eastAsia="Times New Roman" w:hAnsi="Arial" w:cs="Arial"/>
+          <w:color w:val="212121"/>
+          <w:shd w:val="clear" w:color="auto" w:fill="FFFFFF"/>
+        </w:rPr>
+        <w:t xml:space="preserve"> </w:t>
+      </w:r>
+      <w:proofErr w:type="spellStart"/>
+      <w:r>
+        <w:rPr>
+          <w:rFonts w:ascii="Arial" w:eastAsia="Times New Roman" w:hAnsi="Arial" w:cs="Arial"/>
+          <w:color w:val="212121"/>
+          <w:shd w:val="clear" w:color="auto" w:fill="FFFFFF"/>
+        </w:rPr>
+        <w:t>nama</w:t>
+      </w:r>
+      <w:proofErr w:type="spellEnd"/>
+      <w:r>
+        <w:rPr>
+          <w:rFonts w:ascii="Arial" w:eastAsia="Times New Roman" w:hAnsi="Arial" w:cs="Arial"/>
+          <w:color w:val="212121"/>
+          <w:shd w:val="clear" w:color="auto" w:fill="FFFFFF"/>
+        </w:rPr>
+        <w:t xml:space="preserve"> </w:t>
+      </w:r>
+      <w:proofErr w:type="spellStart"/>
+      <w:r>
+        <w:rPr>
+          <w:rFonts w:ascii="Arial" w:eastAsia="Times New Roman" w:hAnsi="Arial" w:cs="Arial"/>
+          <w:color w:val="212121"/>
+          <w:shd w:val="clear" w:color="auto" w:fill="FFFFFF"/>
+        </w:rPr>
+        <w:t>pada</w:t>
+      </w:r>
+      <w:proofErr w:type="spellEnd"/>
+      <w:r>
+        <w:rPr>
+          <w:rFonts w:ascii="Arial" w:eastAsia="Times New Roman" w:hAnsi="Arial" w:cs="Arial"/>
+          <w:color w:val="212121"/>
+          <w:shd w:val="clear" w:color="auto" w:fill="FFFFFF"/>
+        </w:rPr>
+        <w:t xml:space="preserve"> argument </w:t>
+      </w:r>
+      <w:proofErr w:type="spellStart"/>
+      <w:proofErr w:type="gramStart"/>
+      <w:r>
+        <w:rPr>
+          <w:rFonts w:ascii="Arial" w:eastAsia="Times New Roman" w:hAnsi="Arial" w:cs="Arial"/>
+          <w:color w:val="212121"/>
+          <w:shd w:val="clear" w:color="auto" w:fill="FFFFFF"/>
+        </w:rPr>
+        <w:t>registerElement</w:t>
+      </w:r>
+      <w:proofErr w:type="spellEnd"/>
+      <w:r>
+        <w:rPr>
+          <w:rFonts w:ascii="Arial" w:eastAsia="Times New Roman" w:hAnsi="Arial" w:cs="Arial"/>
+          <w:color w:val="212121"/>
+          <w:shd w:val="clear" w:color="auto" w:fill="FFFFFF"/>
+        </w:rPr>
+        <w:t>(</w:t>
+      </w:r>
+      <w:proofErr w:type="gramEnd"/>
+      <w:r>
+        <w:rPr>
+          <w:rFonts w:ascii="Arial" w:eastAsia="Times New Roman" w:hAnsi="Arial" w:cs="Arial"/>
+          <w:color w:val="212121"/>
+          <w:shd w:val="clear" w:color="auto" w:fill="FFFFFF"/>
+        </w:rPr>
+        <w:t xml:space="preserve">) </w:t>
+      </w:r>
+      <w:proofErr w:type="spellStart"/>
+      <w:r>
+        <w:rPr>
+          <w:rFonts w:ascii="Arial" w:eastAsia="Times New Roman" w:hAnsi="Arial" w:cs="Arial"/>
+          <w:color w:val="212121"/>
+          <w:shd w:val="clear" w:color="auto" w:fill="FFFFFF"/>
+        </w:rPr>
+        <w:t>dan</w:t>
+      </w:r>
+      <w:proofErr w:type="spellEnd"/>
+      <w:r>
+        <w:rPr>
+          <w:rFonts w:ascii="Arial" w:eastAsia="Times New Roman" w:hAnsi="Arial" w:cs="Arial"/>
+          <w:color w:val="212121"/>
+          <w:shd w:val="clear" w:color="auto" w:fill="FFFFFF"/>
+        </w:rPr>
+        <w:t xml:space="preserve"> </w:t>
+      </w:r>
+      <w:proofErr w:type="spellStart"/>
+      <w:r>
+        <w:rPr>
+          <w:rFonts w:ascii="Arial" w:eastAsia="Times New Roman" w:hAnsi="Arial" w:cs="Arial"/>
+          <w:color w:val="212121"/>
+          <w:shd w:val="clear" w:color="auto" w:fill="FFFFFF"/>
+        </w:rPr>
+        <w:t>protote</w:t>
+      </w:r>
+      <w:proofErr w:type="spellEnd"/>
+      <w:r>
+        <w:rPr>
+          <w:rFonts w:ascii="Arial" w:eastAsia="Times New Roman" w:hAnsi="Arial" w:cs="Arial"/>
+          <w:color w:val="212121"/>
+          <w:shd w:val="clear" w:color="auto" w:fill="FFFFFF"/>
+        </w:rPr>
+        <w:t xml:space="preserve"> element yang </w:t>
+      </w:r>
+      <w:proofErr w:type="spellStart"/>
+      <w:r>
+        <w:rPr>
+          <w:rFonts w:ascii="Arial" w:eastAsia="Times New Roman" w:hAnsi="Arial" w:cs="Arial"/>
+          <w:color w:val="212121"/>
+          <w:shd w:val="clear" w:color="auto" w:fill="FFFFFF"/>
+        </w:rPr>
+        <w:t>akan</w:t>
+      </w:r>
+      <w:proofErr w:type="spellEnd"/>
+      <w:r>
+        <w:rPr>
+          <w:rFonts w:ascii="Arial" w:eastAsia="Times New Roman" w:hAnsi="Arial" w:cs="Arial"/>
+          <w:color w:val="212121"/>
+          <w:shd w:val="clear" w:color="auto" w:fill="FFFFFF"/>
+        </w:rPr>
+        <w:t xml:space="preserve"> </w:t>
+      </w:r>
+      <w:proofErr w:type="spellStart"/>
+      <w:r>
+        <w:rPr>
+          <w:rFonts w:ascii="Arial" w:eastAsia="Times New Roman" w:hAnsi="Arial" w:cs="Arial"/>
+          <w:color w:val="212121"/>
+          <w:shd w:val="clear" w:color="auto" w:fill="FFFFFF"/>
+        </w:rPr>
+        <w:t>diwarisi</w:t>
+      </w:r>
+      <w:proofErr w:type="spellEnd"/>
+    </w:p>
+    <w:p>
+      <w:pPr>
+        <w:rPr>
+          <w:rFonts w:ascii="Arial" w:eastAsia="Times New Roman" w:hAnsi="Arial" w:cs="Arial"/>
+          <w:color w:val="212121"/>
+          <w:shd w:val="clear" w:color="auto" w:fill="FFFFFF"/>
+        </w:rPr>
+      </w:pPr>
+    </w:p>
+    <w:p>
+      <w:pPr>
+        <w:rPr>
+          <w:rFonts w:ascii="Arial" w:eastAsia="Times New Roman" w:hAnsi="Arial" w:cs="Arial"/>
+          <w:color w:val="212121"/>
+          <w:shd w:val="clear" w:color="auto" w:fill="FFFFFF"/>
+        </w:rPr>
+      </w:pPr>
+      <w:proofErr w:type="spellStart"/>
+      <w:r>
+        <w:rPr>
+          <w:rFonts w:ascii="Arial" w:eastAsia="Times New Roman" w:hAnsi="Arial" w:cs="Arial"/>
+          <w:color w:val="212121"/>
+          <w:shd w:val="clear" w:color="auto" w:fill="FFFFFF"/>
+        </w:rPr>
+        <w:t>Contoh</w:t>
+      </w:r>
+      <w:proofErr w:type="spellEnd"/>
+    </w:p>
+    <w:p>
+      <w:pPr>
+        <w:rPr>
+          <w:rFonts w:ascii="Arial" w:eastAsia="Times New Roman" w:hAnsi="Arial" w:cs="Arial"/>
+          <w:color w:val="212121"/>
+          <w:shd w:val="clear" w:color="auto" w:fill="FFFFFF"/>
+        </w:rPr>
+      </w:pPr>
+    </w:p>
+    <w:p>
+      <w:pPr>
+        <w:rPr>
+          <w:rFonts w:ascii="Arial" w:eastAsia="Times New Roman" w:hAnsi="Arial" w:cs="Arial"/>
+          <w:color w:val="212121"/>
+          <w:shd w:val="clear" w:color="auto" w:fill="FFFFFF"/>
+        </w:rPr>
+      </w:pPr>
+      <w:r>
+        <w:rPr>
+          <w:rFonts w:ascii="Arial" w:eastAsia="Times New Roman" w:hAnsi="Arial" w:cs="Arial"/>
+          <w:color w:val="212121"/>
+          <w:shd w:val="clear" w:color="auto" w:fill="FFFFFF"/>
+        </w:rPr>
+        <w:t>Extending native elements</w:t>
+      </w:r>
+    </w:p>
+    <w:p>
+      <w:pPr>
+        <w:rPr>
+          <w:rFonts w:ascii="Arial" w:eastAsia="Times New Roman" w:hAnsi="Arial" w:cs="Arial"/>
+          <w:color w:val="212121"/>
+          <w:shd w:val="clear" w:color="auto" w:fill="FFFFFF"/>
+        </w:rPr>
+      </w:pPr>
+    </w:p>
+    <w:p>
+      <w:pPr>
+        <w:rPr>
+          <w:rFonts w:ascii="Arial" w:eastAsia="Times New Roman" w:hAnsi="Arial" w:cs="Arial"/>
+          <w:color w:val="212121"/>
+          <w:shd w:val="clear" w:color="auto" w:fill="FFFFFF"/>
+        </w:rPr>
+      </w:pPr>
+      <w:proofErr w:type="spellStart"/>
+      <w:r>
+        <w:rPr>
+          <w:rFonts w:ascii="Arial" w:eastAsia="Times New Roman" w:hAnsi="Arial" w:cs="Arial"/>
+          <w:color w:val="212121"/>
+          <w:shd w:val="clear" w:color="auto" w:fill="FFFFFF"/>
+        </w:rPr>
+        <w:t>Kalau</w:t>
+      </w:r>
+      <w:proofErr w:type="spellEnd"/>
+      <w:r>
+        <w:rPr>
+          <w:rFonts w:ascii="Arial" w:eastAsia="Times New Roman" w:hAnsi="Arial" w:cs="Arial"/>
+          <w:color w:val="212121"/>
+          <w:shd w:val="clear" w:color="auto" w:fill="FFFFFF"/>
+        </w:rPr>
+        <w:t xml:space="preserve"> </w:t>
+      </w:r>
+      <w:proofErr w:type="spellStart"/>
+      <w:r>
+        <w:rPr>
+          <w:rFonts w:ascii="Arial" w:eastAsia="Times New Roman" w:hAnsi="Arial" w:cs="Arial"/>
+          <w:color w:val="212121"/>
+          <w:shd w:val="clear" w:color="auto" w:fill="FFFFFF"/>
+        </w:rPr>
+        <w:t>kita</w:t>
+      </w:r>
+      <w:proofErr w:type="spellEnd"/>
+      <w:r>
+        <w:rPr>
+          <w:rFonts w:ascii="Arial" w:eastAsia="Times New Roman" w:hAnsi="Arial" w:cs="Arial"/>
+          <w:color w:val="212121"/>
+          <w:shd w:val="clear" w:color="auto" w:fill="FFFFFF"/>
+        </w:rPr>
+        <w:t xml:space="preserve"> </w:t>
+      </w:r>
+      <w:proofErr w:type="spellStart"/>
+      <w:r>
+        <w:rPr>
+          <w:rFonts w:ascii="Arial" w:eastAsia="Times New Roman" w:hAnsi="Arial" w:cs="Arial"/>
+          <w:color w:val="212121"/>
+          <w:shd w:val="clear" w:color="auto" w:fill="FFFFFF"/>
+        </w:rPr>
+        <w:t>tidak</w:t>
+      </w:r>
+      <w:proofErr w:type="spellEnd"/>
+      <w:r>
+        <w:rPr>
+          <w:rFonts w:ascii="Arial" w:eastAsia="Times New Roman" w:hAnsi="Arial" w:cs="Arial"/>
+          <w:color w:val="212121"/>
+          <w:shd w:val="clear" w:color="auto" w:fill="FFFFFF"/>
+        </w:rPr>
+        <w:t xml:space="preserve"> </w:t>
+      </w:r>
+      <w:proofErr w:type="spellStart"/>
+      <w:r>
+        <w:rPr>
+          <w:rFonts w:ascii="Arial" w:eastAsia="Times New Roman" w:hAnsi="Arial" w:cs="Arial"/>
+          <w:color w:val="212121"/>
+          <w:shd w:val="clear" w:color="auto" w:fill="FFFFFF"/>
+        </w:rPr>
+        <w:t>puas</w:t>
+      </w:r>
+      <w:proofErr w:type="spellEnd"/>
+      <w:r>
+        <w:rPr>
+          <w:rFonts w:ascii="Arial" w:eastAsia="Times New Roman" w:hAnsi="Arial" w:cs="Arial"/>
+          <w:color w:val="212121"/>
+          <w:shd w:val="clear" w:color="auto" w:fill="FFFFFF"/>
+        </w:rPr>
+        <w:t xml:space="preserve"> </w:t>
+      </w:r>
+      <w:proofErr w:type="spellStart"/>
+      <w:r>
+        <w:rPr>
+          <w:rFonts w:ascii="Arial" w:eastAsia="Times New Roman" w:hAnsi="Arial" w:cs="Arial"/>
+          <w:color w:val="212121"/>
+          <w:shd w:val="clear" w:color="auto" w:fill="FFFFFF"/>
+        </w:rPr>
+        <w:t>dengan</w:t>
+      </w:r>
+      <w:proofErr w:type="spellEnd"/>
+      <w:r>
+        <w:rPr>
+          <w:rFonts w:ascii="Arial" w:eastAsia="Times New Roman" w:hAnsi="Arial" w:cs="Arial"/>
+          <w:color w:val="212121"/>
+          <w:shd w:val="clear" w:color="auto" w:fill="FFFFFF"/>
+        </w:rPr>
+        <w:t xml:space="preserve"> </w:t>
+      </w:r>
+      <w:proofErr w:type="spellStart"/>
+      <w:r>
+        <w:rPr>
+          <w:rFonts w:ascii="Arial" w:eastAsia="Times New Roman" w:hAnsi="Arial" w:cs="Arial"/>
+          <w:color w:val="212121"/>
+          <w:shd w:val="clear" w:color="auto" w:fill="FFFFFF"/>
+        </w:rPr>
+        <w:t>fungsi</w:t>
+      </w:r>
+      <w:proofErr w:type="spellEnd"/>
+      <w:r>
+        <w:rPr>
+          <w:rFonts w:ascii="Arial" w:eastAsia="Times New Roman" w:hAnsi="Arial" w:cs="Arial"/>
+          <w:color w:val="212121"/>
+          <w:shd w:val="clear" w:color="auto" w:fill="FFFFFF"/>
+        </w:rPr>
+        <w:t xml:space="preserve"> tag html </w:t>
+      </w:r>
+    </w:p>
+    <w:p>
+      <w:pPr>
+        <w:rPr>
+          <w:rFonts w:ascii="Arial" w:eastAsia="Times New Roman" w:hAnsi="Arial" w:cs="Arial"/>
+          <w:color w:val="212121"/>
+          <w:shd w:val="clear" w:color="auto" w:fill="FFFFFF"/>
+        </w:rPr>
+      </w:pPr>
+    </w:p>
+    <w:p>
+      <w:pPr>
+        <w:rPr>
+          <w:rFonts w:ascii="Arial" w:eastAsia="Times New Roman" w:hAnsi="Arial" w:cs="Arial"/>
+          <w:color w:val="212121"/>
+          <w:shd w:val="clear" w:color="auto" w:fill="FFFFFF"/>
+        </w:rPr>
+      </w:pPr>
+      <w:r>
+        <w:rPr>
+          <w:rFonts w:ascii="Arial" w:eastAsia="Times New Roman" w:hAnsi="Arial" w:cs="Arial"/>
+          <w:color w:val="212121"/>
+          <w:shd w:val="clear" w:color="auto" w:fill="FFFFFF"/>
+        </w:rPr>
+        <w:t>&lt;button&gt;&lt;/button&gt;</w:t>
+      </w:r>
+    </w:p>
+    <w:p>
+      <w:pPr>
+        <w:rPr>
+          <w:rFonts w:ascii="Arial" w:eastAsia="Times New Roman" w:hAnsi="Arial" w:cs="Arial"/>
+          <w:color w:val="212121"/>
+          <w:shd w:val="clear" w:color="auto" w:fill="FFFFFF"/>
+        </w:rPr>
+      </w:pPr>
+    </w:p>
+    <w:p>
+      <w:pPr>
+        <w:rPr>
+          <w:rFonts w:ascii="Arial" w:eastAsia="Times New Roman" w:hAnsi="Arial" w:cs="Arial"/>
+          <w:color w:val="212121"/>
+          <w:shd w:val="clear" w:color="auto" w:fill="FFFFFF"/>
+        </w:rPr>
+      </w:pPr>
+      <w:proofErr w:type="spellStart"/>
+      <w:r>
+        <w:rPr>
+          <w:rFonts w:ascii="Arial" w:eastAsia="Times New Roman" w:hAnsi="Arial" w:cs="Arial"/>
+          <w:color w:val="212121"/>
+          <w:shd w:val="clear" w:color="auto" w:fill="FFFFFF"/>
+        </w:rPr>
+        <w:t>kita</w:t>
+      </w:r>
+      <w:proofErr w:type="spellEnd"/>
+      <w:r>
+        <w:rPr>
+          <w:rFonts w:ascii="Arial" w:eastAsia="Times New Roman" w:hAnsi="Arial" w:cs="Arial"/>
+          <w:color w:val="212121"/>
+          <w:shd w:val="clear" w:color="auto" w:fill="FFFFFF"/>
+        </w:rPr>
+        <w:t xml:space="preserve"> </w:t>
+      </w:r>
+      <w:proofErr w:type="spellStart"/>
+      <w:r>
+        <w:rPr>
+          <w:rFonts w:ascii="Arial" w:eastAsia="Times New Roman" w:hAnsi="Arial" w:cs="Arial"/>
+          <w:color w:val="212121"/>
+          <w:shd w:val="clear" w:color="auto" w:fill="FFFFFF"/>
+        </w:rPr>
+        <w:t>boleh</w:t>
+      </w:r>
+      <w:proofErr w:type="spellEnd"/>
+      <w:r>
+        <w:rPr>
+          <w:rFonts w:ascii="Arial" w:eastAsia="Times New Roman" w:hAnsi="Arial" w:cs="Arial"/>
+          <w:color w:val="212121"/>
+          <w:shd w:val="clear" w:color="auto" w:fill="FFFFFF"/>
+        </w:rPr>
+        <w:t xml:space="preserve"> </w:t>
+      </w:r>
+      <w:proofErr w:type="spellStart"/>
+      <w:r>
+        <w:rPr>
+          <w:rFonts w:ascii="Arial" w:eastAsia="Times New Roman" w:hAnsi="Arial" w:cs="Arial"/>
+          <w:color w:val="212121"/>
+          <w:shd w:val="clear" w:color="auto" w:fill="FFFFFF"/>
+        </w:rPr>
+        <w:t>menambahkan</w:t>
+      </w:r>
+      <w:proofErr w:type="spellEnd"/>
+      <w:r>
+        <w:rPr>
+          <w:rFonts w:ascii="Arial" w:eastAsia="Times New Roman" w:hAnsi="Arial" w:cs="Arial"/>
+          <w:color w:val="212121"/>
+          <w:shd w:val="clear" w:color="auto" w:fill="FFFFFF"/>
+        </w:rPr>
+        <w:t xml:space="preserve"> </w:t>
+      </w:r>
+      <w:proofErr w:type="spellStart"/>
+      <w:r>
+        <w:rPr>
+          <w:rFonts w:ascii="Arial" w:eastAsia="Times New Roman" w:hAnsi="Arial" w:cs="Arial"/>
+          <w:color w:val="212121"/>
+          <w:shd w:val="clear" w:color="auto" w:fill="FFFFFF"/>
+        </w:rPr>
+        <w:t>sendiri</w:t>
+      </w:r>
+      <w:proofErr w:type="spellEnd"/>
+      <w:r>
+        <w:rPr>
+          <w:rFonts w:ascii="Arial" w:eastAsia="Times New Roman" w:hAnsi="Arial" w:cs="Arial"/>
+          <w:color w:val="212121"/>
+          <w:shd w:val="clear" w:color="auto" w:fill="FFFFFF"/>
+        </w:rPr>
+        <w:t xml:space="preserve"> </w:t>
+      </w:r>
+      <w:proofErr w:type="spellStart"/>
+      <w:r>
+        <w:rPr>
+          <w:rFonts w:ascii="Arial" w:eastAsia="Times New Roman" w:hAnsi="Arial" w:cs="Arial"/>
+          <w:color w:val="212121"/>
+          <w:shd w:val="clear" w:color="auto" w:fill="FFFFFF"/>
+        </w:rPr>
+        <w:t>fungsi</w:t>
+      </w:r>
+      <w:proofErr w:type="spellEnd"/>
+      <w:r>
+        <w:rPr>
+          <w:rFonts w:ascii="Arial" w:eastAsia="Times New Roman" w:hAnsi="Arial" w:cs="Arial"/>
+          <w:color w:val="212121"/>
+          <w:shd w:val="clear" w:color="auto" w:fill="FFFFFF"/>
+        </w:rPr>
+        <w:t xml:space="preserve"> </w:t>
+      </w:r>
+      <w:proofErr w:type="spellStart"/>
+      <w:r>
+        <w:rPr>
+          <w:rFonts w:ascii="Arial" w:eastAsia="Times New Roman" w:hAnsi="Arial" w:cs="Arial"/>
+          <w:color w:val="212121"/>
+          <w:shd w:val="clear" w:color="auto" w:fill="FFFFFF"/>
+        </w:rPr>
+        <w:t>pada</w:t>
+      </w:r>
+      <w:proofErr w:type="spellEnd"/>
+      <w:r>
+        <w:rPr>
+          <w:rFonts w:ascii="Arial" w:eastAsia="Times New Roman" w:hAnsi="Arial" w:cs="Arial"/>
+          <w:color w:val="212121"/>
+          <w:shd w:val="clear" w:color="auto" w:fill="FFFFFF"/>
+        </w:rPr>
+        <w:t xml:space="preserve"> tag html. </w:t>
+      </w:r>
+      <w:proofErr w:type="spellStart"/>
+      <w:r>
+        <w:rPr>
+          <w:rFonts w:ascii="Arial" w:eastAsia="Times New Roman" w:hAnsi="Arial" w:cs="Arial"/>
+          <w:color w:val="212121"/>
+          <w:shd w:val="clear" w:color="auto" w:fill="FFFFFF"/>
+        </w:rPr>
+        <w:t>Untuk</w:t>
+      </w:r>
+      <w:proofErr w:type="spellEnd"/>
+      <w:r>
+        <w:rPr>
+          <w:rFonts w:ascii="Arial" w:eastAsia="Times New Roman" w:hAnsi="Arial" w:cs="Arial"/>
+          <w:color w:val="212121"/>
+          <w:shd w:val="clear" w:color="auto" w:fill="FFFFFF"/>
+        </w:rPr>
+        <w:t xml:space="preserve"> </w:t>
+      </w:r>
+      <w:proofErr w:type="spellStart"/>
+      <w:r>
+        <w:rPr>
+          <w:rFonts w:ascii="Arial" w:eastAsia="Times New Roman" w:hAnsi="Arial" w:cs="Arial"/>
+          <w:color w:val="212121"/>
+          <w:shd w:val="clear" w:color="auto" w:fill="FFFFFF"/>
+        </w:rPr>
+        <w:t>menambahkan</w:t>
+      </w:r>
+      <w:proofErr w:type="spellEnd"/>
+      <w:r>
+        <w:rPr>
+          <w:rFonts w:ascii="Arial" w:eastAsia="Times New Roman" w:hAnsi="Arial" w:cs="Arial"/>
+          <w:color w:val="212121"/>
+          <w:shd w:val="clear" w:color="auto" w:fill="FFFFFF"/>
+        </w:rPr>
+        <w:t xml:space="preserve"> </w:t>
+      </w:r>
+      <w:proofErr w:type="spellStart"/>
+      <w:r>
+        <w:rPr>
+          <w:rFonts w:ascii="Arial" w:eastAsia="Times New Roman" w:hAnsi="Arial" w:cs="Arial"/>
+          <w:color w:val="212121"/>
+          <w:shd w:val="clear" w:color="auto" w:fill="FFFFFF"/>
+        </w:rPr>
+        <w:t>fungsi</w:t>
+      </w:r>
+      <w:proofErr w:type="spellEnd"/>
+      <w:r>
+        <w:rPr>
+          <w:rFonts w:ascii="Arial" w:eastAsia="Times New Roman" w:hAnsi="Arial" w:cs="Arial"/>
+          <w:color w:val="212121"/>
+          <w:shd w:val="clear" w:color="auto" w:fill="FFFFFF"/>
+        </w:rPr>
+        <w:t xml:space="preserve"> </w:t>
+      </w:r>
+      <w:proofErr w:type="spellStart"/>
+      <w:r>
+        <w:rPr>
+          <w:rFonts w:ascii="Arial" w:eastAsia="Times New Roman" w:hAnsi="Arial" w:cs="Arial"/>
+          <w:color w:val="212121"/>
+          <w:shd w:val="clear" w:color="auto" w:fill="FFFFFF"/>
+        </w:rPr>
+        <w:t>pada</w:t>
+      </w:r>
+      <w:proofErr w:type="spellEnd"/>
+      <w:r>
+        <w:rPr>
+          <w:rFonts w:ascii="Arial" w:eastAsia="Times New Roman" w:hAnsi="Arial" w:cs="Arial"/>
+          <w:color w:val="212121"/>
+          <w:shd w:val="clear" w:color="auto" w:fill="FFFFFF"/>
+        </w:rPr>
+        <w:t xml:space="preserve"> tag &lt;button&gt;&lt;/button&gt;, </w:t>
+      </w:r>
+      <w:proofErr w:type="spellStart"/>
+      <w:r>
+        <w:rPr>
+          <w:rFonts w:ascii="Arial" w:eastAsia="Times New Roman" w:hAnsi="Arial" w:cs="Arial"/>
+          <w:color w:val="212121"/>
+          <w:shd w:val="clear" w:color="auto" w:fill="FFFFFF"/>
+        </w:rPr>
+        <w:t>buat</w:t>
+      </w:r>
+      <w:proofErr w:type="spellEnd"/>
+      <w:r>
+        <w:rPr>
+          <w:rFonts w:ascii="Arial" w:eastAsia="Times New Roman" w:hAnsi="Arial" w:cs="Arial"/>
+          <w:color w:val="212121"/>
+          <w:shd w:val="clear" w:color="auto" w:fill="FFFFFF"/>
+        </w:rPr>
+        <w:t xml:space="preserve"> element </w:t>
+      </w:r>
+      <w:proofErr w:type="spellStart"/>
+      <w:r>
+        <w:rPr>
+          <w:rFonts w:ascii="Arial" w:eastAsia="Times New Roman" w:hAnsi="Arial" w:cs="Arial"/>
+          <w:color w:val="212121"/>
+          <w:shd w:val="clear" w:color="auto" w:fill="FFFFFF"/>
+        </w:rPr>
+        <w:t>baru</w:t>
+      </w:r>
+      <w:proofErr w:type="spellEnd"/>
+      <w:r>
+        <w:rPr>
+          <w:rFonts w:ascii="Arial" w:eastAsia="Times New Roman" w:hAnsi="Arial" w:cs="Arial"/>
+          <w:color w:val="212121"/>
+          <w:shd w:val="clear" w:color="auto" w:fill="FFFFFF"/>
+        </w:rPr>
+        <w:t xml:space="preserve"> yang </w:t>
+      </w:r>
+      <w:proofErr w:type="spellStart"/>
+      <w:r>
+        <w:rPr>
+          <w:rFonts w:ascii="Arial" w:eastAsia="Times New Roman" w:hAnsi="Arial" w:cs="Arial"/>
+          <w:color w:val="212121"/>
+          <w:shd w:val="clear" w:color="auto" w:fill="FFFFFF"/>
+        </w:rPr>
+        <w:t>mewarisi</w:t>
+      </w:r>
+      <w:proofErr w:type="spellEnd"/>
+      <w:r>
+        <w:rPr>
+          <w:rFonts w:ascii="Arial" w:eastAsia="Times New Roman" w:hAnsi="Arial" w:cs="Arial"/>
+          <w:color w:val="212121"/>
+          <w:shd w:val="clear" w:color="auto" w:fill="FFFFFF"/>
+        </w:rPr>
+        <w:t xml:space="preserve"> prototype </w:t>
+      </w:r>
+      <w:proofErr w:type="spellStart"/>
+      <w:r>
+        <w:rPr>
+          <w:rFonts w:ascii="Arial" w:eastAsia="Times New Roman" w:hAnsi="Arial" w:cs="Arial"/>
+          <w:color w:val="212121"/>
+          <w:shd w:val="clear" w:color="auto" w:fill="FFFFFF"/>
+        </w:rPr>
+        <w:t>HTMLButtonElement</w:t>
+      </w:r>
+      <w:proofErr w:type="spellEnd"/>
+      <w:r>
+        <w:rPr>
+          <w:rFonts w:ascii="Arial" w:eastAsia="Times New Roman" w:hAnsi="Arial" w:cs="Arial"/>
+          <w:color w:val="212121"/>
+          <w:shd w:val="clear" w:color="auto" w:fill="FFFFFF"/>
+        </w:rPr>
+        <w:t xml:space="preserve"> </w:t>
+      </w:r>
+      <w:proofErr w:type="spellStart"/>
+      <w:r>
+        <w:rPr>
+          <w:rFonts w:ascii="Arial" w:eastAsia="Times New Roman" w:hAnsi="Arial" w:cs="Arial"/>
+          <w:color w:val="212121"/>
+          <w:shd w:val="clear" w:color="auto" w:fill="FFFFFF"/>
+        </w:rPr>
+        <w:t>dan</w:t>
+      </w:r>
+      <w:proofErr w:type="spellEnd"/>
+      <w:r>
+        <w:rPr>
+          <w:rFonts w:ascii="Arial" w:eastAsia="Times New Roman" w:hAnsi="Arial" w:cs="Arial"/>
+          <w:color w:val="212121"/>
+          <w:shd w:val="clear" w:color="auto" w:fill="FFFFFF"/>
+        </w:rPr>
+        <w:t xml:space="preserve"> </w:t>
+      </w:r>
+      <w:proofErr w:type="spellStart"/>
+      <w:r>
+        <w:rPr>
+          <w:rFonts w:ascii="Arial" w:eastAsia="Times New Roman" w:hAnsi="Arial" w:cs="Arial"/>
+          <w:color w:val="212121"/>
+          <w:shd w:val="clear" w:color="auto" w:fill="FFFFFF"/>
+        </w:rPr>
+        <w:t>menambahkan</w:t>
+      </w:r>
+      <w:proofErr w:type="spellEnd"/>
+      <w:r>
+        <w:rPr>
+          <w:rFonts w:ascii="Arial" w:eastAsia="Times New Roman" w:hAnsi="Arial" w:cs="Arial"/>
+          <w:color w:val="212121"/>
+          <w:shd w:val="clear" w:color="auto" w:fill="FFFFFF"/>
+        </w:rPr>
+        <w:t xml:space="preserve"> </w:t>
+      </w:r>
+      <w:proofErr w:type="spellStart"/>
+      <w:r>
+        <w:rPr>
+          <w:rFonts w:ascii="Arial" w:eastAsia="Times New Roman" w:hAnsi="Arial" w:cs="Arial"/>
+          <w:color w:val="212121"/>
+          <w:shd w:val="clear" w:color="auto" w:fill="FFFFFF"/>
+        </w:rPr>
+        <w:t>fungsinya</w:t>
+      </w:r>
+      <w:proofErr w:type="spellEnd"/>
+      <w:r>
+        <w:rPr>
+          <w:rFonts w:ascii="Arial" w:eastAsia="Times New Roman" w:hAnsi="Arial" w:cs="Arial"/>
+          <w:color w:val="212121"/>
+          <w:shd w:val="clear" w:color="auto" w:fill="FFFFFF"/>
+        </w:rPr>
+        <w:t>.</w:t>
+      </w:r>
+    </w:p>
+    <w:p>
+      <w:pPr>
+        <w:rPr>
+          <w:rFonts w:ascii="Arial" w:eastAsia="Times New Roman" w:hAnsi="Arial" w:cs="Arial"/>
+          <w:color w:val="212121"/>
+          <w:shd w:val="clear" w:color="auto" w:fill="FFFFFF"/>
+        </w:rPr>
+      </w:pPr>
+    </w:p>
+    <w:p>
+      <w:pPr>
+        <w:rPr>
+          <w:rFonts w:ascii="Arial" w:eastAsia="Times New Roman" w:hAnsi="Arial" w:cs="Arial"/>
+          <w:color w:val="212121"/>
+          <w:shd w:val="clear" w:color="auto" w:fill="FFFFFF"/>
+        </w:rPr>
+      </w:pPr>
+      <w:proofErr w:type="spellStart"/>
+      <w:r>
+        <w:rPr>
+          <w:rFonts w:ascii="Arial" w:eastAsia="Times New Roman" w:hAnsi="Arial" w:cs="Arial"/>
+          <w:color w:val="212121"/>
+          <w:shd w:val="clear" w:color="auto" w:fill="FFFFFF"/>
+        </w:rPr>
+        <w:lastRenderedPageBreak/>
+        <w:t>var</w:t>
+      </w:r>
+      <w:proofErr w:type="spellEnd"/>
+      <w:r>
+        <w:rPr>
+          <w:rFonts w:ascii="Arial" w:eastAsia="Times New Roman" w:hAnsi="Arial" w:cs="Arial"/>
+          <w:color w:val="212121"/>
+          <w:shd w:val="clear" w:color="auto" w:fill="FFFFFF"/>
+        </w:rPr>
+        <w:t xml:space="preserve"> </w:t>
+      </w:r>
+      <w:proofErr w:type="spellStart"/>
+      <w:r>
+        <w:rPr>
+          <w:rFonts w:ascii="Arial" w:eastAsia="Times New Roman" w:hAnsi="Arial" w:cs="Arial"/>
+          <w:color w:val="212121"/>
+          <w:shd w:val="clear" w:color="auto" w:fill="FFFFFF"/>
+        </w:rPr>
+        <w:t>FeButton</w:t>
+      </w:r>
+      <w:proofErr w:type="spellEnd"/>
+      <w:r>
+        <w:rPr>
+          <w:rFonts w:ascii="Arial" w:eastAsia="Times New Roman" w:hAnsi="Arial" w:cs="Arial"/>
+          <w:color w:val="212121"/>
+          <w:shd w:val="clear" w:color="auto" w:fill="FFFFFF"/>
+        </w:rPr>
+        <w:t xml:space="preserve"> </w:t>
+      </w:r>
+      <w:proofErr w:type="gramStart"/>
+      <w:r>
+        <w:rPr>
+          <w:rFonts w:ascii="Arial" w:eastAsia="Times New Roman" w:hAnsi="Arial" w:cs="Arial"/>
+          <w:color w:val="212121"/>
+          <w:shd w:val="clear" w:color="auto" w:fill="FFFFFF"/>
+        </w:rPr>
+        <w:t xml:space="preserve">=  </w:t>
+      </w:r>
+      <w:proofErr w:type="spellStart"/>
+      <w:r>
+        <w:rPr>
+          <w:rFonts w:ascii="Arial" w:eastAsia="Times New Roman" w:hAnsi="Arial" w:cs="Arial"/>
+          <w:color w:val="212121"/>
+          <w:shd w:val="clear" w:color="auto" w:fill="FFFFFF"/>
+        </w:rPr>
+        <w:t>document</w:t>
+      </w:r>
+      <w:proofErr w:type="gramEnd"/>
+      <w:r>
+        <w:rPr>
+          <w:rFonts w:ascii="Arial" w:eastAsia="Times New Roman" w:hAnsi="Arial" w:cs="Arial"/>
+          <w:color w:val="212121"/>
+          <w:shd w:val="clear" w:color="auto" w:fill="FFFFFF"/>
+        </w:rPr>
+        <w:t>.registerElement</w:t>
+      </w:r>
+      <w:proofErr w:type="spellEnd"/>
+      <w:r>
+        <w:rPr>
+          <w:rFonts w:ascii="Arial" w:eastAsia="Times New Roman" w:hAnsi="Arial" w:cs="Arial"/>
+          <w:color w:val="212121"/>
+          <w:shd w:val="clear" w:color="auto" w:fill="FFFFFF"/>
+        </w:rPr>
+        <w:t>(‘</w:t>
+      </w:r>
+      <w:proofErr w:type="spellStart"/>
+      <w:r>
+        <w:rPr>
+          <w:rFonts w:ascii="Arial" w:eastAsia="Times New Roman" w:hAnsi="Arial" w:cs="Arial"/>
+          <w:color w:val="212121"/>
+          <w:shd w:val="clear" w:color="auto" w:fill="FFFFFF"/>
+        </w:rPr>
+        <w:t>fe</w:t>
+      </w:r>
+      <w:proofErr w:type="spellEnd"/>
+      <w:r>
+        <w:rPr>
+          <w:rFonts w:ascii="Arial" w:eastAsia="Times New Roman" w:hAnsi="Arial" w:cs="Arial"/>
+          <w:color w:val="212121"/>
+          <w:shd w:val="clear" w:color="auto" w:fill="FFFFFF"/>
+        </w:rPr>
+        <w:t>-button’, {</w:t>
+      </w:r>
+    </w:p>
+    <w:p>
+      <w:pPr>
+        <w:rPr>
+          <w:rFonts w:ascii="Arial" w:eastAsia="Times New Roman" w:hAnsi="Arial" w:cs="Arial"/>
+          <w:color w:val="212121"/>
+          <w:shd w:val="clear" w:color="auto" w:fill="FFFFFF"/>
+        </w:rPr>
+      </w:pPr>
+      <w:r>
+        <w:rPr>
+          <w:rFonts w:ascii="Arial" w:eastAsia="Times New Roman" w:hAnsi="Arial" w:cs="Arial"/>
+          <w:color w:val="212121"/>
+          <w:shd w:val="clear" w:color="auto" w:fill="FFFFFF"/>
+        </w:rPr>
+        <w:tab/>
+        <w:t xml:space="preserve">prototype: </w:t>
+      </w:r>
+      <w:proofErr w:type="spellStart"/>
+      <w:r>
+        <w:rPr>
+          <w:rFonts w:ascii="Arial" w:eastAsia="Times New Roman" w:hAnsi="Arial" w:cs="Arial"/>
+          <w:color w:val="212121"/>
+          <w:shd w:val="clear" w:color="auto" w:fill="FFFFFF"/>
+        </w:rPr>
+        <w:t>Object.create</w:t>
+      </w:r>
+      <w:proofErr w:type="spellEnd"/>
+      <w:r>
+        <w:rPr>
+          <w:rFonts w:ascii="Arial" w:eastAsia="Times New Roman" w:hAnsi="Arial" w:cs="Arial"/>
+          <w:color w:val="212121"/>
+          <w:shd w:val="clear" w:color="auto" w:fill="FFFFFF"/>
+        </w:rPr>
+        <w:t>(</w:t>
+      </w:r>
+      <w:proofErr w:type="spellStart"/>
+      <w:r>
+        <w:rPr>
+          <w:rFonts w:ascii="Arial" w:eastAsia="Times New Roman" w:hAnsi="Arial" w:cs="Arial"/>
+          <w:color w:val="212121"/>
+          <w:shd w:val="clear" w:color="auto" w:fill="FFFFFF"/>
+        </w:rPr>
+        <w:t>HTMLButtonElement.prototype</w:t>
+      </w:r>
+      <w:proofErr w:type="spellEnd"/>
+      <w:r>
+        <w:rPr>
+          <w:rFonts w:ascii="Arial" w:eastAsia="Times New Roman" w:hAnsi="Arial" w:cs="Arial"/>
+          <w:color w:val="212121"/>
+          <w:shd w:val="clear" w:color="auto" w:fill="FFFFFF"/>
+        </w:rPr>
+        <w:t>),</w:t>
+      </w:r>
+    </w:p>
+    <w:p>
+      <w:pPr>
+        <w:rPr>
+          <w:rFonts w:ascii="Arial" w:eastAsia="Times New Roman" w:hAnsi="Arial" w:cs="Arial"/>
+          <w:color w:val="212121"/>
+          <w:shd w:val="clear" w:color="auto" w:fill="FFFFFF"/>
+        </w:rPr>
+      </w:pPr>
+      <w:r>
+        <w:rPr>
+          <w:rFonts w:ascii="Arial" w:eastAsia="Times New Roman" w:hAnsi="Arial" w:cs="Arial"/>
+          <w:color w:val="212121"/>
+          <w:shd w:val="clear" w:color="auto" w:fill="FFFFFF"/>
+        </w:rPr>
+        <w:tab/>
+        <w:t>extends: ‘button’</w:t>
+      </w:r>
+    </w:p>
+    <w:p>
+      <w:pPr>
+        <w:rPr>
+          <w:rFonts w:eastAsia="Times New Roman"/>
+        </w:rPr>
+      </w:pPr>
+      <w:r>
+        <w:rPr>
+          <w:rFonts w:ascii="Arial" w:eastAsia="Times New Roman" w:hAnsi="Arial" w:cs="Arial"/>
+          <w:color w:val="212121"/>
+          <w:shd w:val="clear" w:color="auto" w:fill="FFFFFF"/>
+        </w:rPr>
+        <w:t>});</w:t>
+      </w:r>
+    </w:p>
+    <w:p/>
+    <w:p>
+      <w:proofErr w:type="spellStart"/>
+      <w:r>
+        <w:t>panggil</w:t>
+      </w:r>
+      <w:proofErr w:type="spellEnd"/>
+      <w:r>
+        <w:t xml:space="preserve"> </w:t>
+      </w:r>
+    </w:p>
+    <w:p>
+      <w:r>
+        <w:tab/>
+      </w:r>
+    </w:p>
+    <w:p>
+      <w:r>
+        <w:t>&lt;button is</w:t>
+      </w:r>
+      <w:proofErr w:type="gramStart"/>
+      <w:r>
+        <w:t>=</w:t>
+      </w:r>
+      <w:r>
+        <w:t>”</w:t>
+      </w:r>
+      <w:proofErr w:type="spellStart"/>
+      <w:r>
+        <w:t>fe</w:t>
+      </w:r>
+      <w:proofErr w:type="spellEnd"/>
+      <w:proofErr w:type="gramEnd"/>
+      <w:r>
+        <w:t xml:space="preserve">-button”&gt;&lt;/button&gt; </w:t>
+      </w:r>
+    </w:p>
+    <w:p/>
+    <w:p>
+      <w:r>
+        <w:t xml:space="preserve">custom elements yang </w:t>
+      </w:r>
+      <w:proofErr w:type="spellStart"/>
+      <w:r>
+        <w:t>mewarisi</w:t>
+      </w:r>
+      <w:proofErr w:type="spellEnd"/>
+      <w:r>
+        <w:t xml:space="preserve"> </w:t>
+      </w:r>
+      <w:proofErr w:type="spellStart"/>
+      <w:r>
+        <w:t>dari</w:t>
+      </w:r>
+      <w:proofErr w:type="spellEnd"/>
+      <w:r>
+        <w:t xml:space="preserve"> </w:t>
+      </w:r>
+      <w:proofErr w:type="spellStart"/>
+      <w:r>
+        <w:t>elemen</w:t>
+      </w:r>
+      <w:proofErr w:type="spellEnd"/>
+      <w:r>
+        <w:t xml:space="preserve"> </w:t>
+      </w:r>
+      <w:proofErr w:type="spellStart"/>
+      <w:r>
+        <w:t>standar</w:t>
+      </w:r>
+      <w:proofErr w:type="spellEnd"/>
+      <w:r>
+        <w:t xml:space="preserve"> </w:t>
+      </w:r>
+      <w:proofErr w:type="spellStart"/>
+      <w:r>
+        <w:t>disebut</w:t>
+      </w:r>
+      <w:proofErr w:type="spellEnd"/>
+      <w:r>
+        <w:t xml:space="preserve"> extension custom elements, </w:t>
+      </w:r>
+      <w:proofErr w:type="spellStart"/>
+      <w:r>
+        <w:t>bisa</w:t>
+      </w:r>
+      <w:proofErr w:type="spellEnd"/>
+      <w:r>
+        <w:t xml:space="preserve"> </w:t>
+      </w:r>
+      <w:proofErr w:type="spellStart"/>
+      <w:r>
+        <w:t>kita</w:t>
+      </w:r>
+      <w:proofErr w:type="spellEnd"/>
+      <w:r>
+        <w:t xml:space="preserve"> </w:t>
+      </w:r>
+      <w:proofErr w:type="spellStart"/>
+      <w:r>
+        <w:t>baca</w:t>
+      </w:r>
+      <w:proofErr w:type="spellEnd"/>
+      <w:r>
+        <w:t xml:space="preserve"> </w:t>
+      </w:r>
+      <w:proofErr w:type="spellStart"/>
+      <w:r>
+        <w:t>dengan</w:t>
+      </w:r>
+      <w:proofErr w:type="spellEnd"/>
+      <w:r>
+        <w:t xml:space="preserve"> </w:t>
+      </w:r>
+      <w:proofErr w:type="spellStart"/>
+      <w:r>
+        <w:t>elemen</w:t>
+      </w:r>
+      <w:proofErr w:type="spellEnd"/>
+      <w:r>
+        <w:t xml:space="preserve"> button </w:t>
+      </w:r>
+      <w:proofErr w:type="spellStart"/>
+      <w:r>
+        <w:t>adalah</w:t>
+      </w:r>
+      <w:proofErr w:type="spellEnd"/>
+      <w:r>
+        <w:t xml:space="preserve"> element </w:t>
+      </w:r>
+      <w:proofErr w:type="spellStart"/>
+      <w:r>
+        <w:t>fe</w:t>
+      </w:r>
+      <w:proofErr w:type="spellEnd"/>
+      <w:r>
+        <w:t>-button</w:t>
+      </w:r>
+    </w:p>
+    <w:p/>
+    <w:p/>
+    <w:p>
+      <w:r>
+        <w:t>Lifecycle callback methods</w:t>
+      </w:r>
+    </w:p>
+    <w:p>
+      <w:r>
+        <w:t xml:space="preserve">Elements </w:t>
+      </w:r>
+      <w:proofErr w:type="spellStart"/>
+      <w:r>
+        <w:t>dapat</w:t>
+      </w:r>
+      <w:proofErr w:type="spellEnd"/>
+      <w:r>
+        <w:t xml:space="preserve"> </w:t>
+      </w:r>
+      <w:proofErr w:type="spellStart"/>
+      <w:r>
+        <w:t>menentukan</w:t>
+      </w:r>
+      <w:proofErr w:type="spellEnd"/>
+      <w:r>
+        <w:t xml:space="preserve"> methods </w:t>
+      </w:r>
+      <w:proofErr w:type="spellStart"/>
+      <w:r>
+        <w:t>khusus</w:t>
+      </w:r>
+      <w:proofErr w:type="spellEnd"/>
+      <w:r>
+        <w:t xml:space="preserve"> </w:t>
+      </w:r>
+      <w:proofErr w:type="spellStart"/>
+      <w:r>
+        <w:t>untuk</w:t>
+      </w:r>
+      <w:proofErr w:type="spellEnd"/>
+      <w:r>
+        <w:t xml:space="preserve"> </w:t>
+      </w:r>
+      <w:proofErr w:type="spellStart"/>
+      <w:r>
+        <w:t>memanfaatkan</w:t>
+      </w:r>
+      <w:proofErr w:type="spellEnd"/>
+      <w:r>
+        <w:t xml:space="preserve"> masa </w:t>
+      </w:r>
+      <w:proofErr w:type="spellStart"/>
+      <w:r>
+        <w:t>keberadaan</w:t>
+      </w:r>
+      <w:proofErr w:type="spellEnd"/>
+      <w:r>
+        <w:t xml:space="preserve"> elements </w:t>
+      </w:r>
+      <w:proofErr w:type="spellStart"/>
+      <w:r>
+        <w:t>itu</w:t>
+      </w:r>
+      <w:proofErr w:type="spellEnd"/>
+      <w:r>
+        <w:t xml:space="preserve"> </w:t>
+      </w:r>
+      <w:proofErr w:type="spellStart"/>
+      <w:r>
+        <w:t>sendiri</w:t>
+      </w:r>
+      <w:proofErr w:type="spellEnd"/>
+      <w:r>
+        <w:t xml:space="preserve">. Ada 4 </w:t>
+      </w:r>
+      <w:proofErr w:type="spellStart"/>
+      <w:r>
+        <w:t>jenis</w:t>
+      </w:r>
+      <w:proofErr w:type="spellEnd"/>
+      <w:r>
+        <w:t xml:space="preserve"> argument </w:t>
+      </w:r>
+      <w:proofErr w:type="spellStart"/>
+      <w:r>
+        <w:t>pada</w:t>
+      </w:r>
+      <w:proofErr w:type="spellEnd"/>
+      <w:r>
+        <w:t xml:space="preserve"> methods </w:t>
+      </w:r>
+      <w:proofErr w:type="spellStart"/>
+      <w:proofErr w:type="gramStart"/>
+      <w:r>
+        <w:t>ini</w:t>
+      </w:r>
+      <w:proofErr w:type="spellEnd"/>
+      <w:r>
+        <w:t xml:space="preserve"> :</w:t>
+      </w:r>
+      <w:proofErr w:type="gramEnd"/>
+      <w:r>
+        <w:t xml:space="preserve"> </w:t>
+      </w:r>
+      <w:proofErr w:type="spellStart"/>
+      <w:r>
+        <w:t>masing</w:t>
+      </w:r>
+      <w:proofErr w:type="spellEnd"/>
+      <w:r>
+        <w:t xml:space="preserve"> </w:t>
+      </w:r>
+      <w:proofErr w:type="spellStart"/>
+      <w:r>
+        <w:t>masing</w:t>
+      </w:r>
+      <w:proofErr w:type="spellEnd"/>
+      <w:r>
+        <w:t xml:space="preserve"> </w:t>
+      </w:r>
+      <w:proofErr w:type="spellStart"/>
+      <w:r>
+        <w:t>punya</w:t>
+      </w:r>
+      <w:proofErr w:type="spellEnd"/>
+      <w:r>
+        <w:t xml:space="preserve"> </w:t>
+      </w:r>
+      <w:proofErr w:type="spellStart"/>
+      <w:r>
+        <w:t>nama</w:t>
+      </w:r>
+      <w:proofErr w:type="spellEnd"/>
+      <w:r>
+        <w:t xml:space="preserve"> </w:t>
+      </w:r>
+      <w:proofErr w:type="spellStart"/>
+      <w:r>
+        <w:t>dan</w:t>
+      </w:r>
+      <w:proofErr w:type="spellEnd"/>
+      <w:r>
+        <w:t xml:space="preserve"> </w:t>
+      </w:r>
+      <w:proofErr w:type="spellStart"/>
+      <w:r>
+        <w:t>tujuan</w:t>
+      </w:r>
+      <w:proofErr w:type="spellEnd"/>
+      <w:r>
+        <w:t xml:space="preserve"> </w:t>
+      </w:r>
+      <w:proofErr w:type="spellStart"/>
+      <w:r>
+        <w:t>tertentu</w:t>
+      </w:r>
+      <w:proofErr w:type="spellEnd"/>
+    </w:p>
+    <w:p/>
+    <w:p>
+      <w:proofErr w:type="spellStart"/>
+      <w:r>
+        <w:t>createdCallback</w:t>
+      </w:r>
+      <w:proofErr w:type="spellEnd"/>
+    </w:p>
+    <w:p>
+      <w:proofErr w:type="spellStart"/>
+      <w:r>
+        <w:t>contoh</w:t>
+      </w:r>
+      <w:proofErr w:type="spellEnd"/>
+      <w:r>
+        <w:t xml:space="preserve"> </w:t>
+      </w:r>
+      <w:proofErr w:type="spellStart"/>
+      <w:r>
+        <w:t>dari</w:t>
+      </w:r>
+      <w:proofErr w:type="spellEnd"/>
+      <w:r>
+        <w:t xml:space="preserve"> element yang </w:t>
+      </w:r>
+      <w:proofErr w:type="spellStart"/>
+      <w:r>
+        <w:t>dibuat</w:t>
+      </w:r>
+      <w:proofErr w:type="spellEnd"/>
+    </w:p>
+    <w:p/>
+    <w:p>
+      <w:proofErr w:type="spellStart"/>
+      <w:r>
+        <w:t>attachedCallback</w:t>
+      </w:r>
+      <w:proofErr w:type="spellEnd"/>
+    </w:p>
+    <w:p>
+      <w:proofErr w:type="spellStart"/>
+      <w:r>
+        <w:t>contoh</w:t>
+      </w:r>
+      <w:proofErr w:type="spellEnd"/>
+      <w:r>
+        <w:t xml:space="preserve"> </w:t>
+      </w:r>
+      <w:proofErr w:type="spellStart"/>
+      <w:r>
+        <w:t>dari</w:t>
+      </w:r>
+      <w:proofErr w:type="spellEnd"/>
+      <w:r>
+        <w:t xml:space="preserve"> element yang </w:t>
+      </w:r>
+      <w:proofErr w:type="spellStart"/>
+      <w:r>
+        <w:t>ditambahkan</w:t>
+      </w:r>
+      <w:proofErr w:type="spellEnd"/>
+      <w:r>
+        <w:t xml:space="preserve"> </w:t>
+      </w:r>
+      <w:proofErr w:type="spellStart"/>
+      <w:r>
+        <w:t>ke</w:t>
+      </w:r>
+      <w:proofErr w:type="spellEnd"/>
+      <w:r>
+        <w:t xml:space="preserve"> </w:t>
+      </w:r>
+      <w:proofErr w:type="spellStart"/>
+      <w:r>
+        <w:t>dalam</w:t>
+      </w:r>
+      <w:proofErr w:type="spellEnd"/>
+      <w:r>
+        <w:t xml:space="preserve"> document</w:t>
+      </w:r>
+    </w:p>
+    <w:p/>
+    <w:p>
+      <w:proofErr w:type="spellStart"/>
+      <w:r>
+        <w:t>detachedCallback</w:t>
+      </w:r>
+      <w:proofErr w:type="spellEnd"/>
+    </w:p>
+    <w:p>
+      <w:proofErr w:type="spellStart"/>
+      <w:r>
+        <w:t>contoh</w:t>
+      </w:r>
+      <w:proofErr w:type="spellEnd"/>
+      <w:r>
+        <w:t xml:space="preserve"> </w:t>
+      </w:r>
+      <w:proofErr w:type="spellStart"/>
+      <w:r>
+        <w:t>dari</w:t>
+      </w:r>
+      <w:proofErr w:type="spellEnd"/>
+      <w:r>
+        <w:t xml:space="preserve"> element yang </w:t>
+      </w:r>
+      <w:proofErr w:type="spellStart"/>
+      <w:r>
+        <w:t>dihilangkan</w:t>
+      </w:r>
+      <w:proofErr w:type="spellEnd"/>
+      <w:r>
+        <w:t xml:space="preserve"> </w:t>
+      </w:r>
+      <w:proofErr w:type="spellStart"/>
+      <w:r>
+        <w:t>dari</w:t>
+      </w:r>
+      <w:proofErr w:type="spellEnd"/>
+      <w:r>
+        <w:t xml:space="preserve"> </w:t>
+      </w:r>
+      <w:proofErr w:type="spellStart"/>
+      <w:r>
+        <w:t>dalam</w:t>
+      </w:r>
+      <w:proofErr w:type="spellEnd"/>
+      <w:r>
+        <w:t xml:space="preserve"> document</w:t>
+      </w:r>
+    </w:p>
+    <w:p/>
+    <w:p>
+      <w:proofErr w:type="spellStart"/>
+      <w:proofErr w:type="gramStart"/>
+      <w:r>
+        <w:t>attributeChangedCallback</w:t>
+      </w:r>
+      <w:proofErr w:type="spellEnd"/>
+      <w:r>
+        <w:t>(</w:t>
+      </w:r>
+      <w:proofErr w:type="spellStart"/>
+      <w:proofErr w:type="gramEnd"/>
+      <w:r>
+        <w:t>attrName</w:t>
+      </w:r>
+      <w:proofErr w:type="spellEnd"/>
+      <w:r>
+        <w:t xml:space="preserve">, </w:t>
+      </w:r>
+      <w:proofErr w:type="spellStart"/>
+      <w:r>
+        <w:t>oldVal</w:t>
+      </w:r>
+      <w:proofErr w:type="spellEnd"/>
+      <w:r>
+        <w:t xml:space="preserve">, </w:t>
+      </w:r>
+      <w:proofErr w:type="spellStart"/>
+      <w:r>
+        <w:t>newVal</w:t>
+      </w:r>
+      <w:proofErr w:type="spellEnd"/>
+      <w:r>
+        <w:t>)</w:t>
+      </w:r>
+    </w:p>
+    <w:p>
+      <w:r>
+        <w:t xml:space="preserve">attribute </w:t>
+      </w:r>
+      <w:proofErr w:type="spellStart"/>
+      <w:r>
+        <w:t>ketika</w:t>
+      </w:r>
+      <w:proofErr w:type="spellEnd"/>
+      <w:r>
+        <w:t xml:space="preserve"> </w:t>
+      </w:r>
+      <w:proofErr w:type="spellStart"/>
+      <w:r>
+        <w:t>menambahkan</w:t>
+      </w:r>
+      <w:proofErr w:type="spellEnd"/>
+      <w:r>
+        <w:t xml:space="preserve">, </w:t>
+      </w:r>
+      <w:proofErr w:type="spellStart"/>
+      <w:r>
+        <w:t>menghapus</w:t>
+      </w:r>
+      <w:proofErr w:type="spellEnd"/>
+      <w:r>
+        <w:t xml:space="preserve">, </w:t>
+      </w:r>
+      <w:proofErr w:type="spellStart"/>
+      <w:r>
+        <w:t>atau</w:t>
+      </w:r>
+      <w:proofErr w:type="spellEnd"/>
+      <w:r>
+        <w:t xml:space="preserve"> </w:t>
+      </w:r>
+      <w:proofErr w:type="spellStart"/>
+      <w:r>
+        <w:t>mengupdate</w:t>
+      </w:r>
+      <w:proofErr w:type="spellEnd"/>
+    </w:p>
+    <w:p/>
+    <w:p>
+      <w:proofErr w:type="spellStart"/>
+      <w:proofErr w:type="gramStart"/>
+      <w:r>
+        <w:t>contoh</w:t>
+      </w:r>
+      <w:proofErr w:type="spellEnd"/>
+      <w:r>
+        <w:t xml:space="preserve"> :</w:t>
+      </w:r>
+      <w:proofErr w:type="gramEnd"/>
+    </w:p>
+    <w:p/>
+    <w:p>
+      <w:r>
+        <w:tab/>
+      </w:r>
+      <w:proofErr w:type="spellStart"/>
+      <w:r>
+        <w:t>var</w:t>
+      </w:r>
+      <w:proofErr w:type="spellEnd"/>
+      <w:r>
+        <w:t xml:space="preserve"> </w:t>
+      </w:r>
+      <w:proofErr w:type="spellStart"/>
+      <w:r>
+        <w:t>VarElement</w:t>
+      </w:r>
+      <w:proofErr w:type="spellEnd"/>
+      <w:r>
+        <w:t xml:space="preserve"> = </w:t>
+      </w:r>
+      <w:proofErr w:type="spellStart"/>
+      <w:r>
+        <w:t>Object.create</w:t>
+      </w:r>
+      <w:proofErr w:type="spellEnd"/>
+      <w:r>
+        <w:t>(</w:t>
+      </w:r>
+      <w:proofErr w:type="spellStart"/>
+      <w:r>
+        <w:t>HTMLElement.prototype</w:t>
+      </w:r>
+      <w:proofErr w:type="spellEnd"/>
+      <w:r>
+        <w:t>);</w:t>
+      </w:r>
+    </w:p>
+    <w:p>
+      <w:r>
+        <w:lastRenderedPageBreak/>
+        <w:tab/>
+      </w:r>
+      <w:proofErr w:type="spellStart"/>
+      <w:r>
+        <w:t>VarElement.createdCallback</w:t>
+      </w:r>
+      <w:proofErr w:type="spellEnd"/>
+      <w:r>
+        <w:t xml:space="preserve"> = </w:t>
+      </w:r>
+      <w:proofErr w:type="gramStart"/>
+      <w:r>
+        <w:t>function(</w:t>
+      </w:r>
+      <w:proofErr w:type="gramEnd"/>
+      <w:r>
+        <w:t>){</w:t>
+      </w:r>
+    </w:p>
+    <w:p>
+      <w:r>
+        <w:tab/>
+      </w:r>
+      <w:r>
+        <w:tab/>
+      </w:r>
+      <w:proofErr w:type="spellStart"/>
+      <w:r>
+        <w:t>This.innerHTML</w:t>
+      </w:r>
+      <w:proofErr w:type="spellEnd"/>
+      <w:r>
+        <w:t xml:space="preserve"> = “</w:t>
+      </w:r>
+      <w:r>
+        <w:t xml:space="preserve">&lt;p&gt;hallo, </w:t>
+      </w:r>
+      <w:proofErr w:type="spellStart"/>
+      <w:r>
+        <w:t>kenalin</w:t>
+      </w:r>
+      <w:proofErr w:type="spellEnd"/>
+      <w:r>
+        <w:t xml:space="preserve"> </w:t>
+      </w:r>
+      <w:proofErr w:type="spellStart"/>
+      <w:r>
+        <w:t>saya</w:t>
+      </w:r>
+      <w:proofErr w:type="spellEnd"/>
+      <w:r>
+        <w:t xml:space="preserve"> element </w:t>
+      </w:r>
+      <w:proofErr w:type="spellStart"/>
+      <w:r>
+        <w:t>baru</w:t>
+      </w:r>
+      <w:proofErr w:type="spellEnd"/>
+      <w:r>
+        <w:t>&lt;/p&gt;</w:t>
+      </w:r>
+      <w:r>
+        <w:t>”;</w:t>
+      </w:r>
+    </w:p>
+    <w:p>
+      <w:r>
+        <w:tab/>
+        <w:t>};</w:t>
+      </w:r>
+    </w:p>
+    <w:p/>
+    <w:p>
+      <w:r>
+        <w:tab/>
+      </w:r>
+      <w:proofErr w:type="spellStart"/>
+      <w:r>
+        <w:t>var</w:t>
+      </w:r>
+      <w:proofErr w:type="spellEnd"/>
+      <w:r>
+        <w:t xml:space="preserve"> </w:t>
+      </w:r>
+      <w:proofErr w:type="spellStart"/>
+      <w:r>
+        <w:t>VarEl</w:t>
+      </w:r>
+      <w:proofErr w:type="spellEnd"/>
+      <w:r>
+        <w:t xml:space="preserve"> = </w:t>
+      </w:r>
+      <w:proofErr w:type="spellStart"/>
+      <w:proofErr w:type="gramStart"/>
+      <w:r>
+        <w:t>document.registerElement</w:t>
+      </w:r>
+      <w:proofErr w:type="spellEnd"/>
+      <w:proofErr w:type="gramEnd"/>
+      <w:r>
+        <w:t>(‘</w:t>
+      </w:r>
+      <w:proofErr w:type="spellStart"/>
+      <w:r>
+        <w:t>var</w:t>
+      </w:r>
+      <w:proofErr w:type="spellEnd"/>
+      <w:r>
+        <w:t>-el’, {</w:t>
+      </w:r>
+    </w:p>
+    <w:p>
+      <w:pPr>
+        <w:ind w:firstLine="720"/>
+      </w:pPr>
+      <w:r>
+        <w:tab/>
+        <w:t>prototype: VarElement</w:t>
+      </w:r>
+      <w:bookmarkStart w:id="0" w:name="_GoBack"/>
+      <w:bookmarkEnd w:id="0"/>
+    </w:p>
+    <w:p>
+      <w:pPr>
+        <w:ind w:firstLine="720"/>
+        <w:rPr>
+          <w:rStyle w:val="pun"/>
+          <w:rFonts w:ascii="Courier" w:hAnsi="Courier" w:cs="Courier New"/>
+          <w:color w:val="FFFFFF"/>
+          <w:sz w:val="23"/>
+          <w:szCs w:val="23"/>
+        </w:rPr>
+      </w:pPr>
+      <w:r>
+        <w:t xml:space="preserve">}); </w:t>
+      </w:r>
+    </w:p>
+    <w:p>
+      <w:pPr>
+        <w:rPr>
+          <w:rFonts w:ascii="Courier" w:hAnsi="Courier"/>
+          <w:color w:val="FFFFFF"/>
+          <w:sz w:val="23"/>
+          <w:szCs w:val="23"/>
+        </w:rPr>
+      </w:pPr>
     </w:p>
     <w:sectPr>
       <w:pgSz w:w="16840" w:h="11900" w:orient="landscape"/>
@@ -12360,6 +15698,10 @@
   <w:style w:type="paragraph" w:default="1" w:styleId="Normal">
     <w:name w:val="Normal"/>
     <w:qFormat/>
+    <w:rsid w:val="00C46336"/>
+    <w:rPr>
+      <w:rFonts w:ascii="Times New Roman" w:hAnsi="Times New Roman" w:cs="Times New Roman"/>
+    </w:rPr>
   </w:style>
   <w:style w:type="character" w:default="1" w:styleId="DefaultParagraphFont">
     <w:name w:val="Default Paragraph Font"/>
@@ -12395,9 +15737,6 @@
     <w:pPr>
       <w:spacing w:before="100" w:beforeAutospacing="1" w:after="100" w:afterAutospacing="1"/>
     </w:pPr>
-    <w:rPr>
-      <w:rFonts w:ascii="Times New Roman" w:hAnsi="Times New Roman" w:cs="Times New Roman"/>
-    </w:rPr>
   </w:style>
   <w:style w:type="paragraph" w:styleId="ListParagraph">
     <w:name w:val="List Paragraph"/>
@@ -12409,6 +15748,9 @@
       <w:ind w:left="720"/>
       <w:contextualSpacing/>
     </w:pPr>
+    <w:rPr>
+      <w:rFonts w:asciiTheme="minorHAnsi" w:hAnsiTheme="minorHAnsi" w:cstheme="minorBidi"/>
+    </w:rPr>
   </w:style>
   <w:style w:type="character" w:styleId="Hyperlink">
     <w:name w:val="Hyperlink"/>
@@ -12432,6 +15774,76 @@
       <w:color w:val="954F72" w:themeColor="followedHyperlink"/>
       <w:u w:val="single"/>
     </w:rPr>
+  </w:style>
+  <w:style w:type="paragraph" w:styleId="HTMLPreformatted">
+    <w:name w:val="HTML Preformatted"/>
+    <w:basedOn w:val="Normal"/>
+    <w:link w:val="HTMLPreformattedChar"/>
+    <w:uiPriority w:val="99"/>
+    <w:unhideWhenUsed/>
+    <w:rsid w:val="00232D3C"/>
+    <w:pPr>
+      <w:tabs>
+        <w:tab w:val="left" w:pos="916"/>
+        <w:tab w:val="left" w:pos="1832"/>
+        <w:tab w:val="left" w:pos="2748"/>
+        <w:tab w:val="left" w:pos="3664"/>
+        <w:tab w:val="left" w:pos="4580"/>
+        <w:tab w:val="left" w:pos="5496"/>
+        <w:tab w:val="left" w:pos="6412"/>
+        <w:tab w:val="left" w:pos="7328"/>
+        <w:tab w:val="left" w:pos="8244"/>
+        <w:tab w:val="left" w:pos="9160"/>
+        <w:tab w:val="left" w:pos="10076"/>
+        <w:tab w:val="left" w:pos="10992"/>
+        <w:tab w:val="left" w:pos="11908"/>
+        <w:tab w:val="left" w:pos="12824"/>
+        <w:tab w:val="left" w:pos="13740"/>
+        <w:tab w:val="left" w:pos="14656"/>
+      </w:tabs>
+    </w:pPr>
+    <w:rPr>
+      <w:rFonts w:ascii="Courier New" w:hAnsi="Courier New" w:cs="Courier New"/>
+      <w:sz w:val="20"/>
+      <w:szCs w:val="20"/>
+    </w:rPr>
+  </w:style>
+  <w:style w:type="character" w:customStyle="1" w:styleId="HTMLPreformattedChar">
+    <w:name w:val="HTML Preformatted Char"/>
+    <w:basedOn w:val="DefaultParagraphFont"/>
+    <w:link w:val="HTMLPreformatted"/>
+    <w:uiPriority w:val="99"/>
+    <w:rsid w:val="00232D3C"/>
+    <w:rPr>
+      <w:rFonts w:ascii="Courier New" w:hAnsi="Courier New" w:cs="Courier New"/>
+      <w:sz w:val="20"/>
+      <w:szCs w:val="20"/>
+    </w:rPr>
+  </w:style>
+  <w:style w:type="character" w:customStyle="1" w:styleId="kwd">
+    <w:name w:val="kwd"/>
+    <w:basedOn w:val="DefaultParagraphFont"/>
+    <w:rsid w:val="007D70F5"/>
+  </w:style>
+  <w:style w:type="character" w:customStyle="1" w:styleId="pln">
+    <w:name w:val="pln"/>
+    <w:basedOn w:val="DefaultParagraphFont"/>
+    <w:rsid w:val="007D70F5"/>
+  </w:style>
+  <w:style w:type="character" w:customStyle="1" w:styleId="typ">
+    <w:name w:val="typ"/>
+    <w:basedOn w:val="DefaultParagraphFont"/>
+    <w:rsid w:val="007D70F5"/>
+  </w:style>
+  <w:style w:type="character" w:customStyle="1" w:styleId="pun">
+    <w:name w:val="pun"/>
+    <w:basedOn w:val="DefaultParagraphFont"/>
+    <w:rsid w:val="007D70F5"/>
+  </w:style>
+  <w:style w:type="character" w:customStyle="1" w:styleId="str">
+    <w:name w:val="str"/>
+    <w:basedOn w:val="DefaultParagraphFont"/>
+    <w:rsid w:val="007D70F5"/>
   </w:style>
 </w:styles>
 </file>

</xml_diff>